<commit_message>
Thêm 1 số trường dữ liệu mới và build thử API cho Account
</commit_message>
<xml_diff>
--- a/Mô tả/Mô tả CSDL BookingHotelApp.docx
+++ b/Mô tả/Mô tả CSDL BookingHotelApp.docx
@@ -38,6 +38,1320 @@
         </w:rPr>
         <w:t>*là bắt buộc phải nhập</w:t>
       </w:r>
+    </w:p>
+    <w:p>
+      <w:pPr>
+        <w:rPr>
+          <w:rFonts w:ascii="Arial" w:hAnsi="Arial" w:cs="Arial"/>
+          <w:sz w:val="28"/>
+          <w:szCs w:val="28"/>
+        </w:rPr>
+      </w:pPr>
+      <w:r>
+        <w:rPr>
+          <w:rFonts w:ascii="Arial" w:hAnsi="Arial" w:cs="Arial"/>
+          <w:sz w:val="28"/>
+          <w:szCs w:val="28"/>
+        </w:rPr>
+        <w:t>Account:</w:t>
+      </w:r>
+    </w:p>
+    <w:p>
+      <w:pPr>
+        <w:pStyle w:val="ListParagraph"/>
+        <w:numPr>
+          <w:ilvl w:val="0"/>
+          <w:numId w:val="3"/>
+        </w:numPr>
+        <w:rPr>
+          <w:rFonts w:ascii="Arial" w:hAnsi="Arial" w:cs="Arial"/>
+        </w:rPr>
+      </w:pPr>
+      <w:r>
+        <w:rPr>
+          <w:rFonts w:ascii="Arial" w:hAnsi="Arial" w:cs="Arial"/>
+        </w:rPr>
+        <w:t>UserName:</w:t>
+      </w:r>
+      <w:r>
+        <w:rPr>
+          <w:rFonts w:ascii="Arial" w:hAnsi="Arial" w:cs="Arial"/>
+        </w:rPr>
+        <w:t xml:space="preserve"> Khóa chính,</w:t>
+      </w:r>
+      <w:r>
+        <w:rPr>
+          <w:rFonts w:ascii="Arial" w:hAnsi="Arial" w:cs="Arial"/>
+        </w:rPr>
+        <w:t xml:space="preserve"> Tối đa 20 kí tự *</w:t>
+      </w:r>
+    </w:p>
+    <w:p>
+      <w:pPr>
+        <w:pStyle w:val="ListParagraph"/>
+        <w:numPr>
+          <w:ilvl w:val="0"/>
+          <w:numId w:val="3"/>
+        </w:numPr>
+        <w:rPr>
+          <w:rFonts w:ascii="Arial" w:hAnsi="Arial" w:cs="Arial"/>
+        </w:rPr>
+      </w:pPr>
+      <w:r>
+        <w:rPr>
+          <w:rFonts w:ascii="Arial" w:hAnsi="Arial" w:cs="Arial"/>
+        </w:rPr>
+        <w:t>Password: Tối đa 30 kí tự *</w:t>
+      </w:r>
+    </w:p>
+    <w:p>
+      <w:pPr>
+        <w:pStyle w:val="ListParagraph"/>
+        <w:numPr>
+          <w:ilvl w:val="0"/>
+          <w:numId w:val="3"/>
+        </w:numPr>
+        <w:rPr>
+          <w:rFonts w:ascii="Arial" w:hAnsi="Arial" w:cs="Arial"/>
+        </w:rPr>
+      </w:pPr>
+      <w:r>
+        <w:rPr>
+          <w:rFonts w:ascii="Arial" w:hAnsi="Arial" w:cs="Arial"/>
+          <w:color w:val="000000"/>
+        </w:rPr>
+        <w:t>AccountType</w:t>
+      </w:r>
+      <w:r>
+        <w:rPr>
+          <w:rFonts w:ascii="Arial" w:hAnsi="Arial" w:cs="Arial"/>
+        </w:rPr>
+        <w:t>: Tối đa 20 kí tự *</w:t>
+      </w:r>
+    </w:p>
+    <w:p>
+      <w:pPr>
+        <w:pStyle w:val="ListParagraph"/>
+        <w:numPr>
+          <w:ilvl w:val="0"/>
+          <w:numId w:val="3"/>
+        </w:numPr>
+        <w:rPr>
+          <w:rFonts w:ascii="Arial" w:hAnsi="Arial" w:cs="Arial"/>
+        </w:rPr>
+      </w:pPr>
+      <w:r>
+        <w:rPr>
+          <w:rFonts w:ascii="Arial" w:hAnsi="Arial" w:cs="Arial"/>
+          <w:color w:val="000000"/>
+        </w:rPr>
+        <w:t>AccountCreatedDate</w:t>
+      </w:r>
+      <w:r>
+        <w:rPr>
+          <w:rFonts w:ascii="Arial" w:hAnsi="Arial" w:cs="Arial"/>
+        </w:rPr>
+        <w:t>: Datetime*</w:t>
+      </w:r>
+    </w:p>
+    <w:p>
+      <w:pPr>
+        <w:pStyle w:val="ListParagraph"/>
+        <w:numPr>
+          <w:ilvl w:val="0"/>
+          <w:numId w:val="3"/>
+        </w:numPr>
+        <w:rPr>
+          <w:rFonts w:ascii="Arial" w:hAnsi="Arial" w:cs="Arial"/>
+        </w:rPr>
+      </w:pPr>
+      <w:r>
+        <w:rPr>
+          <w:rFonts w:ascii="Arial" w:hAnsi="Arial" w:cs="Arial"/>
+          <w:color w:val="000000"/>
+        </w:rPr>
+        <w:t>Account</w:t>
+      </w:r>
+      <w:r>
+        <w:rPr>
+          <w:rFonts w:ascii="Arial" w:hAnsi="Arial" w:cs="Arial"/>
+          <w:color w:val="000000"/>
+        </w:rPr>
+        <w:t>Status</w:t>
+      </w:r>
+      <w:r>
+        <w:rPr>
+          <w:rFonts w:ascii="Arial" w:hAnsi="Arial" w:cs="Arial"/>
+        </w:rPr>
+        <w:t>: Tố</w:t>
+      </w:r>
+      <w:r>
+        <w:rPr>
+          <w:rFonts w:ascii="Arial" w:hAnsi="Arial" w:cs="Arial"/>
+        </w:rPr>
+        <w:t>i đa 3</w:t>
+      </w:r>
+      <w:r>
+        <w:rPr>
+          <w:rFonts w:ascii="Arial" w:hAnsi="Arial" w:cs="Arial"/>
+        </w:rPr>
+        <w:t>0 kí tự *</w:t>
+      </w:r>
+    </w:p>
+    <w:p>
+      <w:pPr>
+        <w:pStyle w:val="ListParagraph"/>
+        <w:numPr>
+          <w:ilvl w:val="0"/>
+          <w:numId w:val="3"/>
+        </w:numPr>
+        <w:rPr>
+          <w:rFonts w:ascii="Arial" w:hAnsi="Arial" w:cs="Arial"/>
+        </w:rPr>
+      </w:pPr>
+      <w:r>
+        <w:rPr>
+          <w:rFonts w:ascii="Arial" w:hAnsi="Arial" w:cs="Arial"/>
+          <w:color w:val="000000"/>
+        </w:rPr>
+        <w:t>Note</w:t>
+      </w:r>
+      <w:r>
+        <w:rPr>
+          <w:rFonts w:ascii="Arial" w:hAnsi="Arial" w:cs="Arial"/>
+        </w:rPr>
+        <w:t xml:space="preserve">: Không giới hạn kí tự </w:t>
+      </w:r>
+    </w:p>
+    <w:p>
+      <w:pPr>
+        <w:rPr>
+          <w:rFonts w:ascii="Arial" w:hAnsi="Arial" w:cs="Arial"/>
+          <w:sz w:val="28"/>
+          <w:szCs w:val="28"/>
+        </w:rPr>
+      </w:pPr>
+      <w:r>
+        <w:rPr>
+          <w:rFonts w:ascii="Arial" w:hAnsi="Arial" w:cs="Arial"/>
+          <w:sz w:val="28"/>
+          <w:szCs w:val="28"/>
+        </w:rPr>
+        <w:t>Customer</w:t>
+      </w:r>
+      <w:r>
+        <w:rPr>
+          <w:rFonts w:ascii="Arial" w:hAnsi="Arial" w:cs="Arial"/>
+          <w:sz w:val="28"/>
+          <w:szCs w:val="28"/>
+        </w:rPr>
+        <w:t>s</w:t>
+      </w:r>
+      <w:r>
+        <w:rPr>
+          <w:rFonts w:ascii="Arial" w:hAnsi="Arial" w:cs="Arial"/>
+          <w:sz w:val="28"/>
+          <w:szCs w:val="28"/>
+        </w:rPr>
+        <w:t>:</w:t>
+      </w:r>
+    </w:p>
+    <w:p>
+      <w:pPr>
+        <w:pStyle w:val="ListParagraph"/>
+        <w:numPr>
+          <w:ilvl w:val="0"/>
+          <w:numId w:val="4"/>
+        </w:numPr>
+        <w:rPr>
+          <w:rFonts w:ascii="Arial" w:hAnsi="Arial" w:cs="Arial"/>
+          <w:color w:val="000000"/>
+        </w:rPr>
+      </w:pPr>
+      <w:r>
+        <w:rPr>
+          <w:rFonts w:ascii="Arial" w:hAnsi="Arial" w:cs="Arial"/>
+          <w:color w:val="000000"/>
+        </w:rPr>
+        <w:t>CustomerID: Khóa chính và khóa ngoại của bảng Account</w:t>
+      </w:r>
+    </w:p>
+    <w:p>
+      <w:pPr>
+        <w:pStyle w:val="ListParagraph"/>
+        <w:numPr>
+          <w:ilvl w:val="0"/>
+          <w:numId w:val="4"/>
+        </w:numPr>
+        <w:rPr>
+          <w:rFonts w:ascii="Arial" w:hAnsi="Arial" w:cs="Arial"/>
+          <w:color w:val="000000"/>
+        </w:rPr>
+      </w:pPr>
+      <w:r>
+        <w:rPr>
+          <w:rFonts w:ascii="Arial" w:hAnsi="Arial" w:cs="Arial"/>
+          <w:color w:val="000000"/>
+        </w:rPr>
+        <w:t>LastName: Tối đa 20 kí tự*</w:t>
+      </w:r>
+    </w:p>
+    <w:p>
+      <w:pPr>
+        <w:pStyle w:val="ListParagraph"/>
+        <w:numPr>
+          <w:ilvl w:val="0"/>
+          <w:numId w:val="4"/>
+        </w:numPr>
+        <w:rPr>
+          <w:rFonts w:ascii="Arial" w:hAnsi="Arial" w:cs="Arial"/>
+          <w:color w:val="000000"/>
+        </w:rPr>
+      </w:pPr>
+      <w:r>
+        <w:rPr>
+          <w:rFonts w:ascii="Arial" w:hAnsi="Arial" w:cs="Arial"/>
+          <w:color w:val="000000"/>
+        </w:rPr>
+        <w:t>FirstName: Tối đa 40 kí tự*</w:t>
+      </w:r>
+    </w:p>
+    <w:p>
+      <w:pPr>
+        <w:pStyle w:val="ListParagraph"/>
+        <w:numPr>
+          <w:ilvl w:val="0"/>
+          <w:numId w:val="4"/>
+        </w:numPr>
+        <w:rPr>
+          <w:rFonts w:ascii="Arial" w:hAnsi="Arial" w:cs="Arial"/>
+        </w:rPr>
+      </w:pPr>
+      <w:r>
+        <w:rPr>
+          <w:rFonts w:ascii="Arial" w:hAnsi="Arial" w:cs="Arial"/>
+          <w:color w:val="000000"/>
+        </w:rPr>
+        <w:t>CusBirthDay: Datetime*</w:t>
+      </w:r>
+    </w:p>
+    <w:p>
+      <w:pPr>
+        <w:pStyle w:val="ListParagraph"/>
+        <w:numPr>
+          <w:ilvl w:val="0"/>
+          <w:numId w:val="4"/>
+        </w:numPr>
+        <w:rPr>
+          <w:rFonts w:ascii="Arial" w:hAnsi="Arial" w:cs="Arial"/>
+        </w:rPr>
+      </w:pPr>
+      <w:r>
+        <w:rPr>
+          <w:rFonts w:ascii="Arial" w:hAnsi="Arial" w:cs="Arial"/>
+          <w:color w:val="000000"/>
+        </w:rPr>
+        <w:t>CusPhoneNumber: Tối đa 15 kí tự*</w:t>
+      </w:r>
+    </w:p>
+    <w:p>
+      <w:pPr>
+        <w:pStyle w:val="ListParagraph"/>
+        <w:numPr>
+          <w:ilvl w:val="0"/>
+          <w:numId w:val="4"/>
+        </w:numPr>
+        <w:rPr>
+          <w:rFonts w:ascii="Arial" w:hAnsi="Arial" w:cs="Arial"/>
+        </w:rPr>
+      </w:pPr>
+      <w:r>
+        <w:rPr>
+          <w:rFonts w:ascii="Arial" w:hAnsi="Arial" w:cs="Arial"/>
+          <w:color w:val="000000"/>
+        </w:rPr>
+        <w:t>CusGender: Tối đa 15 kí tự*</w:t>
+      </w:r>
+    </w:p>
+    <w:p>
+      <w:pPr>
+        <w:pStyle w:val="ListParagraph"/>
+        <w:numPr>
+          <w:ilvl w:val="0"/>
+          <w:numId w:val="4"/>
+        </w:numPr>
+        <w:rPr>
+          <w:rFonts w:ascii="Arial" w:hAnsi="Arial" w:cs="Arial"/>
+        </w:rPr>
+      </w:pPr>
+      <w:r>
+        <w:rPr>
+          <w:rFonts w:ascii="Arial" w:hAnsi="Arial" w:cs="Arial"/>
+          <w:color w:val="000000"/>
+        </w:rPr>
+        <w:t xml:space="preserve">CusAddress: </w:t>
+      </w:r>
+      <w:r>
+        <w:rPr>
+          <w:rFonts w:ascii="Arial" w:hAnsi="Arial" w:cs="Arial"/>
+        </w:rPr>
+        <w:t>Không giới hạn kí tự</w:t>
+      </w:r>
+    </w:p>
+    <w:p>
+      <w:pPr>
+        <w:pStyle w:val="ListParagraph"/>
+        <w:numPr>
+          <w:ilvl w:val="0"/>
+          <w:numId w:val="4"/>
+        </w:numPr>
+        <w:rPr>
+          <w:rFonts w:ascii="Arial" w:hAnsi="Arial" w:cs="Arial"/>
+        </w:rPr>
+      </w:pPr>
+      <w:r>
+        <w:rPr>
+          <w:rFonts w:ascii="Arial" w:hAnsi="Arial" w:cs="Arial"/>
+          <w:color w:val="000000"/>
+        </w:rPr>
+        <w:t>CusType: Tối đa 20 kí tự*</w:t>
+      </w:r>
+    </w:p>
+    <w:p>
+      <w:pPr>
+        <w:pStyle w:val="ListParagraph"/>
+        <w:numPr>
+          <w:ilvl w:val="0"/>
+          <w:numId w:val="4"/>
+        </w:numPr>
+        <w:rPr>
+          <w:rFonts w:ascii="Arial" w:hAnsi="Arial" w:cs="Arial"/>
+        </w:rPr>
+      </w:pPr>
+      <w:r>
+        <w:rPr>
+          <w:rFonts w:ascii="Arial" w:hAnsi="Arial" w:cs="Arial"/>
+          <w:color w:val="000000"/>
+        </w:rPr>
+        <w:t>CusIdentityCard: Tối đa 20 kí tự</w:t>
+      </w:r>
+    </w:p>
+    <w:p>
+      <w:pPr>
+        <w:pStyle w:val="ListParagraph"/>
+        <w:numPr>
+          <w:ilvl w:val="0"/>
+          <w:numId w:val="4"/>
+        </w:numPr>
+        <w:rPr>
+          <w:rFonts w:ascii="Arial" w:hAnsi="Arial" w:cs="Arial"/>
+          <w:color w:val="000000"/>
+        </w:rPr>
+      </w:pPr>
+      <w:r>
+        <w:rPr>
+          <w:rFonts w:ascii="Arial" w:hAnsi="Arial" w:cs="Arial"/>
+          <w:color w:val="000000"/>
+        </w:rPr>
+        <w:t>CusBankCardType: Tối đa 20 kí tự</w:t>
+      </w:r>
+    </w:p>
+    <w:p>
+      <w:pPr>
+        <w:pStyle w:val="ListParagraph"/>
+        <w:numPr>
+          <w:ilvl w:val="0"/>
+          <w:numId w:val="4"/>
+        </w:numPr>
+        <w:rPr>
+          <w:rFonts w:ascii="Arial" w:hAnsi="Arial" w:cs="Arial"/>
+        </w:rPr>
+      </w:pPr>
+      <w:r>
+        <w:rPr>
+          <w:rFonts w:ascii="Arial" w:hAnsi="Arial" w:cs="Arial"/>
+          <w:color w:val="000000"/>
+        </w:rPr>
+        <w:t>CusBankCardID: Tối đa 20 kí tự</w:t>
+      </w:r>
+    </w:p>
+    <w:p>
+      <w:pPr>
+        <w:pStyle w:val="ListParagraph"/>
+        <w:numPr>
+          <w:ilvl w:val="0"/>
+          <w:numId w:val="4"/>
+        </w:numPr>
+        <w:rPr>
+          <w:rFonts w:ascii="Arial" w:hAnsi="Arial" w:cs="Arial"/>
+          <w:color w:val="000000"/>
+        </w:rPr>
+      </w:pPr>
+      <w:r>
+        <w:rPr>
+          <w:rFonts w:ascii="Arial" w:hAnsi="Arial" w:cs="Arial"/>
+          <w:color w:val="000000"/>
+        </w:rPr>
+        <w:t>CusBankCardDate: Tối đa 20 kí tự</w:t>
+      </w:r>
+    </w:p>
+    <w:p>
+      <w:pPr>
+        <w:pStyle w:val="ListParagraph"/>
+        <w:numPr>
+          <w:ilvl w:val="0"/>
+          <w:numId w:val="4"/>
+        </w:numPr>
+        <w:rPr>
+          <w:rFonts w:ascii="Arial" w:hAnsi="Arial" w:cs="Arial"/>
+        </w:rPr>
+      </w:pPr>
+      <w:r>
+        <w:rPr>
+          <w:rFonts w:ascii="Arial" w:hAnsi="Arial" w:cs="Arial"/>
+          <w:color w:val="000000"/>
+        </w:rPr>
+        <w:t>Note</w:t>
+      </w:r>
+      <w:r>
+        <w:rPr>
+          <w:rFonts w:ascii="Arial" w:hAnsi="Arial" w:cs="Arial"/>
+        </w:rPr>
+        <w:t xml:space="preserve">: Không giới hạn kí tự </w:t>
+      </w:r>
+    </w:p>
+    <w:p>
+      <w:pPr>
+        <w:rPr>
+          <w:rFonts w:ascii="Arial" w:hAnsi="Arial" w:cs="Arial"/>
+        </w:rPr>
+      </w:pPr>
+    </w:p>
+    <w:p>
+      <w:pPr>
+        <w:rPr>
+          <w:rFonts w:ascii="Arial" w:hAnsi="Arial" w:cs="Arial"/>
+        </w:rPr>
+      </w:pPr>
+    </w:p>
+    <w:p>
+      <w:pPr>
+        <w:rPr>
+          <w:rFonts w:ascii="Arial" w:hAnsi="Arial" w:cs="Arial"/>
+        </w:rPr>
+      </w:pPr>
+    </w:p>
+    <w:p>
+      <w:pPr>
+        <w:rPr>
+          <w:rFonts w:ascii="Arial" w:hAnsi="Arial" w:cs="Arial"/>
+        </w:rPr>
+      </w:pPr>
+    </w:p>
+    <w:p>
+      <w:pPr>
+        <w:rPr>
+          <w:rFonts w:ascii="Arial" w:hAnsi="Arial" w:cs="Arial"/>
+        </w:rPr>
+      </w:pPr>
+    </w:p>
+    <w:p>
+      <w:pPr>
+        <w:rPr>
+          <w:rFonts w:ascii="Arial" w:hAnsi="Arial" w:cs="Arial"/>
+          <w:sz w:val="28"/>
+          <w:szCs w:val="28"/>
+        </w:rPr>
+      </w:pPr>
+    </w:p>
+    <w:p>
+      <w:pPr>
+        <w:rPr>
+          <w:rFonts w:ascii="Arial" w:hAnsi="Arial" w:cs="Arial"/>
+          <w:sz w:val="28"/>
+          <w:szCs w:val="28"/>
+        </w:rPr>
+      </w:pPr>
+    </w:p>
+    <w:p>
+      <w:pPr>
+        <w:rPr>
+          <w:rFonts w:ascii="Arial" w:hAnsi="Arial" w:cs="Arial"/>
+          <w:sz w:val="28"/>
+          <w:szCs w:val="28"/>
+        </w:rPr>
+      </w:pPr>
+    </w:p>
+    <w:p>
+      <w:pPr>
+        <w:rPr>
+          <w:rFonts w:ascii="Arial" w:hAnsi="Arial" w:cs="Arial"/>
+          <w:sz w:val="28"/>
+          <w:szCs w:val="28"/>
+        </w:rPr>
+      </w:pPr>
+    </w:p>
+    <w:p>
+      <w:pPr>
+        <w:rPr>
+          <w:rFonts w:ascii="Arial" w:hAnsi="Arial" w:cs="Arial"/>
+          <w:sz w:val="28"/>
+          <w:szCs w:val="28"/>
+        </w:rPr>
+      </w:pPr>
+    </w:p>
+    <w:p>
+      <w:pPr>
+        <w:rPr>
+          <w:rFonts w:ascii="Arial" w:hAnsi="Arial" w:cs="Arial"/>
+          <w:sz w:val="28"/>
+          <w:szCs w:val="28"/>
+        </w:rPr>
+      </w:pPr>
+      <w:r>
+        <w:rPr>
+          <w:rFonts w:ascii="Arial" w:hAnsi="Arial" w:cs="Arial"/>
+          <w:sz w:val="28"/>
+          <w:szCs w:val="28"/>
+        </w:rPr>
+        <w:t>Employees:</w:t>
+      </w:r>
+    </w:p>
+    <w:p>
+      <w:pPr>
+        <w:pStyle w:val="ListParagraph"/>
+        <w:numPr>
+          <w:ilvl w:val="0"/>
+          <w:numId w:val="5"/>
+        </w:numPr>
+        <w:rPr>
+          <w:rFonts w:ascii="Arial" w:hAnsi="Arial" w:cs="Arial"/>
+          <w:color w:val="000000"/>
+        </w:rPr>
+      </w:pPr>
+      <w:r>
+        <w:rPr>
+          <w:rFonts w:ascii="Arial" w:hAnsi="Arial" w:cs="Arial"/>
+          <w:color w:val="000000"/>
+        </w:rPr>
+        <w:t>EmployeeID: Khóa chính và khóa ngoại của bảng Account</w:t>
+      </w:r>
+    </w:p>
+    <w:p>
+      <w:pPr>
+        <w:pStyle w:val="ListParagraph"/>
+        <w:numPr>
+          <w:ilvl w:val="0"/>
+          <w:numId w:val="5"/>
+        </w:numPr>
+        <w:rPr>
+          <w:rFonts w:ascii="Arial" w:hAnsi="Arial" w:cs="Arial"/>
+          <w:color w:val="000000"/>
+        </w:rPr>
+      </w:pPr>
+      <w:r>
+        <w:rPr>
+          <w:rFonts w:ascii="Arial" w:hAnsi="Arial" w:cs="Arial"/>
+          <w:color w:val="000000"/>
+        </w:rPr>
+        <w:t>LastName: Tối đa 20 kí tự*</w:t>
+      </w:r>
+    </w:p>
+    <w:p>
+      <w:pPr>
+        <w:pStyle w:val="ListParagraph"/>
+        <w:numPr>
+          <w:ilvl w:val="0"/>
+          <w:numId w:val="5"/>
+        </w:numPr>
+        <w:rPr>
+          <w:rFonts w:ascii="Arial" w:hAnsi="Arial" w:cs="Arial"/>
+          <w:color w:val="000000"/>
+        </w:rPr>
+      </w:pPr>
+      <w:r>
+        <w:rPr>
+          <w:rFonts w:ascii="Arial" w:hAnsi="Arial" w:cs="Arial"/>
+          <w:color w:val="000000"/>
+        </w:rPr>
+        <w:t>FirstName: Tối đa 40 kí tự*</w:t>
+      </w:r>
+    </w:p>
+    <w:p>
+      <w:pPr>
+        <w:pStyle w:val="ListParagraph"/>
+        <w:numPr>
+          <w:ilvl w:val="0"/>
+          <w:numId w:val="5"/>
+        </w:numPr>
+        <w:rPr>
+          <w:rFonts w:ascii="Arial" w:hAnsi="Arial" w:cs="Arial"/>
+        </w:rPr>
+      </w:pPr>
+      <w:r>
+        <w:rPr>
+          <w:rFonts w:ascii="Arial" w:hAnsi="Arial" w:cs="Arial"/>
+          <w:color w:val="000000"/>
+        </w:rPr>
+        <w:t>EmpBirthDay: Datetime*</w:t>
+      </w:r>
+    </w:p>
+    <w:p>
+      <w:pPr>
+        <w:pStyle w:val="ListParagraph"/>
+        <w:numPr>
+          <w:ilvl w:val="0"/>
+          <w:numId w:val="5"/>
+        </w:numPr>
+        <w:rPr>
+          <w:rFonts w:ascii="Arial" w:hAnsi="Arial" w:cs="Arial"/>
+        </w:rPr>
+      </w:pPr>
+      <w:r>
+        <w:rPr>
+          <w:rFonts w:ascii="Arial" w:hAnsi="Arial" w:cs="Arial"/>
+          <w:color w:val="000000"/>
+        </w:rPr>
+        <w:t>EmpPhoneNumber: Tối đa 15 kí tự*</w:t>
+      </w:r>
+    </w:p>
+    <w:p>
+      <w:pPr>
+        <w:pStyle w:val="ListParagraph"/>
+        <w:numPr>
+          <w:ilvl w:val="0"/>
+          <w:numId w:val="5"/>
+        </w:numPr>
+        <w:rPr>
+          <w:rFonts w:ascii="Arial" w:hAnsi="Arial" w:cs="Arial"/>
+        </w:rPr>
+      </w:pPr>
+      <w:r>
+        <w:rPr>
+          <w:rFonts w:ascii="Arial" w:hAnsi="Arial" w:cs="Arial"/>
+          <w:color w:val="000000"/>
+        </w:rPr>
+        <w:t>EmpEmail: Tối đa 15 kí tự*</w:t>
+      </w:r>
+    </w:p>
+    <w:p>
+      <w:pPr>
+        <w:pStyle w:val="ListParagraph"/>
+        <w:numPr>
+          <w:ilvl w:val="0"/>
+          <w:numId w:val="5"/>
+        </w:numPr>
+        <w:rPr>
+          <w:rFonts w:ascii="Arial" w:hAnsi="Arial" w:cs="Arial"/>
+        </w:rPr>
+      </w:pPr>
+      <w:r>
+        <w:rPr>
+          <w:rFonts w:ascii="Arial" w:hAnsi="Arial" w:cs="Arial"/>
+          <w:color w:val="000000"/>
+        </w:rPr>
+        <w:t xml:space="preserve">EmpGender: </w:t>
+      </w:r>
+      <w:r>
+        <w:rPr>
+          <w:rFonts w:ascii="Arial" w:hAnsi="Arial" w:cs="Arial"/>
+        </w:rPr>
+        <w:t>Không giới hạn kí tự</w:t>
+      </w:r>
+    </w:p>
+    <w:p>
+      <w:pPr>
+        <w:pStyle w:val="ListParagraph"/>
+        <w:numPr>
+          <w:ilvl w:val="0"/>
+          <w:numId w:val="5"/>
+        </w:numPr>
+        <w:rPr>
+          <w:rFonts w:ascii="Arial" w:hAnsi="Arial" w:cs="Arial"/>
+        </w:rPr>
+      </w:pPr>
+      <w:r>
+        <w:rPr>
+          <w:rFonts w:ascii="Arial" w:hAnsi="Arial" w:cs="Arial"/>
+          <w:color w:val="000000"/>
+        </w:rPr>
+        <w:t>EmpAddress: Tối đa 20 kí tự*</w:t>
+      </w:r>
+    </w:p>
+    <w:p>
+      <w:pPr>
+        <w:pStyle w:val="ListParagraph"/>
+        <w:numPr>
+          <w:ilvl w:val="0"/>
+          <w:numId w:val="5"/>
+        </w:numPr>
+        <w:rPr>
+          <w:rFonts w:ascii="Arial" w:hAnsi="Arial" w:cs="Arial"/>
+        </w:rPr>
+      </w:pPr>
+      <w:r>
+        <w:rPr>
+          <w:rFonts w:ascii="Arial" w:hAnsi="Arial" w:cs="Arial"/>
+          <w:color w:val="000000"/>
+        </w:rPr>
+        <w:t>EmpIdentityCard: Tối đa 20 kí tự</w:t>
+      </w:r>
+    </w:p>
+    <w:p>
+      <w:pPr>
+        <w:pStyle w:val="ListParagraph"/>
+        <w:numPr>
+          <w:ilvl w:val="0"/>
+          <w:numId w:val="5"/>
+        </w:numPr>
+        <w:rPr>
+          <w:rFonts w:ascii="Arial" w:hAnsi="Arial" w:cs="Arial"/>
+          <w:color w:val="000000"/>
+        </w:rPr>
+      </w:pPr>
+      <w:r>
+        <w:rPr>
+          <w:rFonts w:ascii="Arial" w:hAnsi="Arial" w:cs="Arial"/>
+          <w:color w:val="000000"/>
+        </w:rPr>
+        <w:t>Position: Tối đa 50 kí tự *</w:t>
+      </w:r>
+    </w:p>
+    <w:p>
+      <w:pPr>
+        <w:pStyle w:val="ListParagraph"/>
+        <w:numPr>
+          <w:ilvl w:val="0"/>
+          <w:numId w:val="5"/>
+        </w:numPr>
+        <w:rPr>
+          <w:rFonts w:ascii="Arial" w:hAnsi="Arial" w:cs="Arial"/>
+          <w:color w:val="000000"/>
+        </w:rPr>
+      </w:pPr>
+      <w:r>
+        <w:rPr>
+          <w:rFonts w:ascii="Arial" w:hAnsi="Arial" w:cs="Arial"/>
+          <w:color w:val="000000"/>
+        </w:rPr>
+        <w:t>Seniority: Tối đa 20 kí tự *</w:t>
+      </w:r>
+    </w:p>
+    <w:p>
+      <w:pPr>
+        <w:pStyle w:val="ListParagraph"/>
+        <w:numPr>
+          <w:ilvl w:val="0"/>
+          <w:numId w:val="5"/>
+        </w:numPr>
+        <w:rPr>
+          <w:rFonts w:ascii="Arial" w:hAnsi="Arial" w:cs="Arial"/>
+          <w:color w:val="000000"/>
+        </w:rPr>
+      </w:pPr>
+      <w:r>
+        <w:rPr>
+          <w:rFonts w:ascii="Arial" w:hAnsi="Arial" w:cs="Arial"/>
+          <w:color w:val="000000"/>
+        </w:rPr>
+        <w:t>Salary: money*</w:t>
+      </w:r>
+    </w:p>
+    <w:p>
+      <w:pPr>
+        <w:pStyle w:val="ListParagraph"/>
+        <w:numPr>
+          <w:ilvl w:val="0"/>
+          <w:numId w:val="5"/>
+        </w:numPr>
+        <w:rPr>
+          <w:rFonts w:ascii="Arial" w:hAnsi="Arial" w:cs="Arial"/>
+        </w:rPr>
+      </w:pPr>
+      <w:r>
+        <w:rPr>
+          <w:rFonts w:ascii="Arial" w:hAnsi="Arial" w:cs="Arial"/>
+          <w:color w:val="000000"/>
+        </w:rPr>
+        <w:t>EmpBankCardType: Tối đa 20 kí tự</w:t>
+      </w:r>
+    </w:p>
+    <w:p>
+      <w:pPr>
+        <w:pStyle w:val="ListParagraph"/>
+        <w:numPr>
+          <w:ilvl w:val="0"/>
+          <w:numId w:val="5"/>
+        </w:numPr>
+        <w:rPr>
+          <w:rFonts w:ascii="Arial" w:hAnsi="Arial" w:cs="Arial"/>
+          <w:color w:val="000000"/>
+        </w:rPr>
+      </w:pPr>
+      <w:r>
+        <w:rPr>
+          <w:rFonts w:ascii="Arial" w:hAnsi="Arial" w:cs="Arial"/>
+          <w:color w:val="000000"/>
+        </w:rPr>
+        <w:t>EmpBankCardID: Tối đa 20 kí tự</w:t>
+      </w:r>
+    </w:p>
+    <w:p>
+      <w:pPr>
+        <w:pStyle w:val="ListParagraph"/>
+        <w:numPr>
+          <w:ilvl w:val="0"/>
+          <w:numId w:val="5"/>
+        </w:numPr>
+        <w:rPr>
+          <w:rFonts w:ascii="Arial" w:hAnsi="Arial" w:cs="Arial"/>
+        </w:rPr>
+      </w:pPr>
+      <w:r>
+        <w:rPr>
+          <w:rFonts w:ascii="Arial" w:hAnsi="Arial" w:cs="Arial"/>
+          <w:color w:val="000000"/>
+        </w:rPr>
+        <w:t>EmpBankCardDate</w:t>
+      </w:r>
+      <w:r>
+        <w:rPr>
+          <w:rFonts w:ascii="Arial" w:hAnsi="Arial" w:cs="Arial"/>
+        </w:rPr>
+        <w:t xml:space="preserve">: Không giới hạn kí tự </w:t>
+      </w:r>
+    </w:p>
+    <w:p>
+      <w:pPr>
+        <w:pStyle w:val="ListParagraph"/>
+        <w:numPr>
+          <w:ilvl w:val="0"/>
+          <w:numId w:val="5"/>
+        </w:numPr>
+        <w:rPr>
+          <w:rFonts w:ascii="Arial" w:hAnsi="Arial" w:cs="Arial"/>
+        </w:rPr>
+      </w:pPr>
+      <w:r>
+        <w:rPr>
+          <w:rFonts w:ascii="Arial" w:hAnsi="Arial" w:cs="Arial"/>
+          <w:color w:val="000000"/>
+        </w:rPr>
+        <w:t>Note</w:t>
+      </w:r>
+      <w:r>
+        <w:rPr>
+          <w:rFonts w:ascii="Arial" w:hAnsi="Arial" w:cs="Arial"/>
+        </w:rPr>
+        <w:t xml:space="preserve">: Không giới hạn kí tự </w:t>
+      </w:r>
+    </w:p>
+    <w:p>
+      <w:pPr>
+        <w:rPr>
+          <w:rFonts w:ascii="Arial" w:hAnsi="Arial" w:cs="Arial"/>
+          <w:sz w:val="28"/>
+          <w:szCs w:val="28"/>
+        </w:rPr>
+      </w:pPr>
+      <w:r>
+        <w:rPr>
+          <w:rFonts w:ascii="Arial" w:hAnsi="Arial" w:cs="Arial"/>
+          <w:sz w:val="28"/>
+          <w:szCs w:val="28"/>
+        </w:rPr>
+        <w:t>Room:</w:t>
+      </w:r>
+    </w:p>
+    <w:p>
+      <w:pPr>
+        <w:pStyle w:val="ListParagraph"/>
+        <w:numPr>
+          <w:ilvl w:val="0"/>
+          <w:numId w:val="6"/>
+        </w:numPr>
+        <w:rPr>
+          <w:rFonts w:ascii="Arial" w:hAnsi="Arial" w:cs="Arial"/>
+        </w:rPr>
+      </w:pPr>
+      <w:r>
+        <w:rPr>
+          <w:rFonts w:ascii="Arial" w:hAnsi="Arial" w:cs="Arial"/>
+          <w:color w:val="000000"/>
+        </w:rPr>
+        <w:t>RoomID: Khóa chính. Tối đa 20 kí tự*</w:t>
+      </w:r>
+    </w:p>
+    <w:p>
+      <w:pPr>
+        <w:pStyle w:val="ListParagraph"/>
+        <w:numPr>
+          <w:ilvl w:val="0"/>
+          <w:numId w:val="6"/>
+        </w:numPr>
+        <w:rPr>
+          <w:rFonts w:ascii="Arial" w:hAnsi="Arial" w:cs="Arial"/>
+          <w:color w:val="000000"/>
+        </w:rPr>
+      </w:pPr>
+      <w:r>
+        <w:rPr>
+          <w:rFonts w:ascii="Arial" w:hAnsi="Arial" w:cs="Arial"/>
+          <w:color w:val="000000"/>
+        </w:rPr>
+        <w:t>RoomType: Tối đa 30 kí tự*</w:t>
+      </w:r>
+    </w:p>
+    <w:p>
+      <w:pPr>
+        <w:pStyle w:val="ListParagraph"/>
+        <w:numPr>
+          <w:ilvl w:val="0"/>
+          <w:numId w:val="6"/>
+        </w:numPr>
+        <w:rPr>
+          <w:rFonts w:ascii="Arial" w:hAnsi="Arial" w:cs="Arial"/>
+        </w:rPr>
+      </w:pPr>
+      <w:r>
+        <w:rPr>
+          <w:rFonts w:ascii="Arial" w:hAnsi="Arial" w:cs="Arial"/>
+          <w:color w:val="000000"/>
+        </w:rPr>
+        <w:t>Note</w:t>
+      </w:r>
+      <w:r>
+        <w:rPr>
+          <w:rFonts w:ascii="Arial" w:hAnsi="Arial" w:cs="Arial"/>
+        </w:rPr>
+        <w:t xml:space="preserve">: Không giới hạn kí tự </w:t>
+      </w:r>
+    </w:p>
+    <w:p>
+      <w:pPr>
+        <w:rPr>
+          <w:rFonts w:ascii="Arial" w:hAnsi="Arial" w:cs="Arial"/>
+          <w:sz w:val="28"/>
+          <w:szCs w:val="28"/>
+        </w:rPr>
+      </w:pPr>
+      <w:r>
+        <w:rPr>
+          <w:rFonts w:ascii="Arial" w:hAnsi="Arial" w:cs="Arial"/>
+          <w:sz w:val="28"/>
+          <w:szCs w:val="28"/>
+        </w:rPr>
+        <w:t>Partner:</w:t>
+      </w:r>
+    </w:p>
+    <w:p>
+      <w:pPr>
+        <w:pStyle w:val="ListParagraph"/>
+        <w:numPr>
+          <w:ilvl w:val="0"/>
+          <w:numId w:val="5"/>
+        </w:numPr>
+        <w:rPr>
+          <w:rFonts w:ascii="Arial" w:hAnsi="Arial" w:cs="Arial"/>
+        </w:rPr>
+      </w:pPr>
+      <w:r>
+        <w:rPr>
+          <w:rFonts w:ascii="Arial" w:hAnsi="Arial" w:cs="Arial"/>
+          <w:color w:val="000000"/>
+        </w:rPr>
+        <w:t>PartnerId</w:t>
+      </w:r>
+      <w:r>
+        <w:rPr>
+          <w:rFonts w:ascii="Arial" w:hAnsi="Arial" w:cs="Arial"/>
+          <w:color w:val="000000"/>
+        </w:rPr>
+        <w:t xml:space="preserve">: </w:t>
+      </w:r>
+      <w:r>
+        <w:rPr>
+          <w:rFonts w:ascii="Arial" w:hAnsi="Arial" w:cs="Arial"/>
+          <w:color w:val="000000"/>
+        </w:rPr>
+        <w:t>Tối đa 20 kí tự</w:t>
+      </w:r>
+      <w:r>
+        <w:rPr>
+          <w:rFonts w:ascii="Arial" w:hAnsi="Arial" w:cs="Arial"/>
+          <w:color w:val="000000"/>
+        </w:rPr>
+        <w:t>*</w:t>
+      </w:r>
+    </w:p>
+    <w:p>
+      <w:pPr>
+        <w:pStyle w:val="ListParagraph"/>
+        <w:numPr>
+          <w:ilvl w:val="0"/>
+          <w:numId w:val="5"/>
+        </w:numPr>
+        <w:rPr>
+          <w:rFonts w:ascii="Arial" w:hAnsi="Arial" w:cs="Arial"/>
+        </w:rPr>
+      </w:pPr>
+      <w:r>
+        <w:rPr>
+          <w:rFonts w:ascii="Arial" w:hAnsi="Arial" w:cs="Arial"/>
+          <w:color w:val="000000"/>
+        </w:rPr>
+        <w:t>PartnerName: Tố</w:t>
+      </w:r>
+      <w:r>
+        <w:rPr>
+          <w:rFonts w:ascii="Arial" w:hAnsi="Arial" w:cs="Arial"/>
+          <w:color w:val="000000"/>
+        </w:rPr>
+        <w:t>i đa 5</w:t>
+      </w:r>
+      <w:r>
+        <w:rPr>
+          <w:rFonts w:ascii="Arial" w:hAnsi="Arial" w:cs="Arial"/>
+          <w:color w:val="000000"/>
+        </w:rPr>
+        <w:t>0 kí tự*</w:t>
+      </w:r>
+    </w:p>
+    <w:p>
+      <w:pPr>
+        <w:pStyle w:val="ListParagraph"/>
+        <w:numPr>
+          <w:ilvl w:val="0"/>
+          <w:numId w:val="5"/>
+        </w:numPr>
+        <w:rPr>
+          <w:rFonts w:ascii="Arial" w:hAnsi="Arial" w:cs="Arial"/>
+        </w:rPr>
+      </w:pPr>
+      <w:r>
+        <w:rPr>
+          <w:rFonts w:ascii="Arial" w:hAnsi="Arial" w:cs="Arial"/>
+          <w:color w:val="000000"/>
+        </w:rPr>
+        <w:t xml:space="preserve">DateOfCooperation: </w:t>
+      </w:r>
+      <w:r>
+        <w:rPr>
+          <w:rFonts w:ascii="Arial" w:hAnsi="Arial" w:cs="Arial"/>
+          <w:color w:val="000000"/>
+        </w:rPr>
+        <w:t>datetime</w:t>
+      </w:r>
+      <w:r>
+        <w:rPr>
+          <w:rFonts w:ascii="Arial" w:hAnsi="Arial" w:cs="Arial"/>
+          <w:color w:val="000000"/>
+        </w:rPr>
+        <w:t>*</w:t>
+      </w:r>
+    </w:p>
+    <w:p>
+      <w:pPr>
+        <w:pStyle w:val="ListParagraph"/>
+        <w:numPr>
+          <w:ilvl w:val="0"/>
+          <w:numId w:val="5"/>
+        </w:numPr>
+        <w:rPr>
+          <w:rFonts w:ascii="Arial" w:hAnsi="Arial" w:cs="Arial"/>
+        </w:rPr>
+      </w:pPr>
+      <w:r>
+        <w:rPr>
+          <w:rFonts w:ascii="Arial" w:hAnsi="Arial" w:cs="Arial"/>
+          <w:color w:val="000000"/>
+        </w:rPr>
+        <w:t>ManagerNumberPhone: Tố</w:t>
+      </w:r>
+      <w:r>
+        <w:rPr>
+          <w:rFonts w:ascii="Arial" w:hAnsi="Arial" w:cs="Arial"/>
+          <w:color w:val="000000"/>
+        </w:rPr>
+        <w:t>i đa 15</w:t>
+      </w:r>
+      <w:r>
+        <w:rPr>
+          <w:rFonts w:ascii="Arial" w:hAnsi="Arial" w:cs="Arial"/>
+          <w:color w:val="000000"/>
+        </w:rPr>
+        <w:t xml:space="preserve"> kí tự*</w:t>
+      </w:r>
+    </w:p>
+    <w:p>
+      <w:pPr>
+        <w:pStyle w:val="ListParagraph"/>
+        <w:numPr>
+          <w:ilvl w:val="0"/>
+          <w:numId w:val="5"/>
+        </w:numPr>
+        <w:rPr>
+          <w:rFonts w:ascii="Arial" w:hAnsi="Arial" w:cs="Arial"/>
+        </w:rPr>
+      </w:pPr>
+      <w:r>
+        <w:rPr>
+          <w:rFonts w:ascii="Arial" w:hAnsi="Arial" w:cs="Arial"/>
+          <w:color w:val="000000"/>
+        </w:rPr>
+        <w:t>Email: Tố</w:t>
+      </w:r>
+      <w:r>
+        <w:rPr>
+          <w:rFonts w:ascii="Arial" w:hAnsi="Arial" w:cs="Arial"/>
+          <w:color w:val="000000"/>
+        </w:rPr>
+        <w:t>i đa 5</w:t>
+      </w:r>
+      <w:r>
+        <w:rPr>
+          <w:rFonts w:ascii="Arial" w:hAnsi="Arial" w:cs="Arial"/>
+          <w:color w:val="000000"/>
+        </w:rPr>
+        <w:t>0 kí tự*</w:t>
+      </w:r>
+    </w:p>
+    <w:p>
+      <w:pPr>
+        <w:pStyle w:val="ListParagraph"/>
+        <w:numPr>
+          <w:ilvl w:val="0"/>
+          <w:numId w:val="5"/>
+        </w:numPr>
+        <w:rPr>
+          <w:rFonts w:ascii="Arial" w:hAnsi="Arial" w:cs="Arial"/>
+        </w:rPr>
+      </w:pPr>
+      <w:r>
+        <w:rPr>
+          <w:rFonts w:ascii="Arial" w:hAnsi="Arial" w:cs="Arial"/>
+          <w:color w:val="000000"/>
+        </w:rPr>
+        <w:t xml:space="preserve">Office: </w:t>
+      </w:r>
+      <w:r>
+        <w:rPr>
+          <w:rFonts w:ascii="Arial" w:hAnsi="Arial" w:cs="Arial"/>
+        </w:rPr>
+        <w:t xml:space="preserve">Không giới hạn kí tự </w:t>
+      </w:r>
+      <w:r>
+        <w:rPr>
+          <w:rFonts w:ascii="Arial" w:hAnsi="Arial" w:cs="Arial"/>
+          <w:color w:val="000000"/>
+        </w:rPr>
+        <w:t>*</w:t>
+      </w:r>
+    </w:p>
+    <w:p>
+      <w:pPr>
+        <w:pStyle w:val="ListParagraph"/>
+        <w:numPr>
+          <w:ilvl w:val="0"/>
+          <w:numId w:val="5"/>
+        </w:numPr>
+        <w:rPr>
+          <w:rFonts w:ascii="Arial" w:hAnsi="Arial" w:cs="Arial"/>
+        </w:rPr>
+      </w:pPr>
+      <w:r>
+        <w:rPr>
+          <w:rFonts w:ascii="Arial" w:hAnsi="Arial" w:cs="Arial"/>
+          <w:color w:val="000000"/>
+        </w:rPr>
+        <w:t>TotalHotel</w:t>
+      </w:r>
+      <w:r>
+        <w:rPr>
+          <w:rFonts w:ascii="Arial" w:hAnsi="Arial" w:cs="Arial"/>
+          <w:color w:val="000000"/>
+        </w:rPr>
+        <w:t>: Số nguyên*</w:t>
+      </w:r>
+    </w:p>
+    <w:p>
+      <w:pPr>
+        <w:pStyle w:val="ListParagraph"/>
+        <w:numPr>
+          <w:ilvl w:val="0"/>
+          <w:numId w:val="5"/>
+        </w:numPr>
+        <w:rPr>
+          <w:rFonts w:ascii="Arial" w:hAnsi="Arial" w:cs="Arial"/>
+        </w:rPr>
+      </w:pPr>
+      <w:r>
+        <w:rPr>
+          <w:rFonts w:ascii="Arial" w:hAnsi="Arial" w:cs="Arial"/>
+          <w:color w:val="000000"/>
+        </w:rPr>
+        <w:t>PartnerStatus</w:t>
+      </w:r>
+      <w:r>
+        <w:rPr>
+          <w:rFonts w:ascii="Arial" w:hAnsi="Arial" w:cs="Arial"/>
+          <w:color w:val="000000"/>
+        </w:rPr>
+        <w:t>: Tố</w:t>
+      </w:r>
+      <w:r>
+        <w:rPr>
+          <w:rFonts w:ascii="Arial" w:hAnsi="Arial" w:cs="Arial"/>
+          <w:color w:val="000000"/>
+        </w:rPr>
+        <w:t xml:space="preserve">i đa 30 </w:t>
+      </w:r>
+      <w:r>
+        <w:rPr>
+          <w:rFonts w:ascii="Arial" w:hAnsi="Arial" w:cs="Arial"/>
+          <w:color w:val="000000"/>
+        </w:rPr>
+        <w:t>kí tự*</w:t>
+      </w:r>
+    </w:p>
+    <w:p>
+      <w:pPr>
+        <w:pStyle w:val="ListParagraph"/>
+        <w:numPr>
+          <w:ilvl w:val="0"/>
+          <w:numId w:val="5"/>
+        </w:numPr>
+        <w:rPr>
+          <w:rFonts w:ascii="Arial" w:hAnsi="Arial" w:cs="Arial"/>
+        </w:rPr>
+      </w:pPr>
+      <w:r>
+        <w:rPr>
+          <w:rFonts w:ascii="Arial" w:hAnsi="Arial" w:cs="Arial"/>
+          <w:color w:val="000000"/>
+        </w:rPr>
+        <w:t xml:space="preserve">PartnerNote: </w:t>
+      </w:r>
+      <w:r>
+        <w:rPr>
+          <w:rFonts w:ascii="Arial" w:hAnsi="Arial" w:cs="Arial"/>
+        </w:rPr>
+        <w:t xml:space="preserve">Không giới hạn kí tự </w:t>
+      </w:r>
+    </w:p>
+    <w:p>
+      <w:pPr>
+        <w:rPr>
+          <w:rFonts w:ascii="Arial" w:hAnsi="Arial" w:cs="Arial"/>
+        </w:rPr>
+      </w:pPr>
+    </w:p>
+    <w:p>
+      <w:pPr>
+        <w:rPr>
+          <w:rFonts w:ascii="Arial" w:hAnsi="Arial" w:cs="Arial"/>
+        </w:rPr>
+      </w:pPr>
       <w:bookmarkStart w:id="0" w:name="_GoBack"/>
       <w:bookmarkEnd w:id="0"/>
     </w:p>
@@ -45,6 +1359,62 @@
       <w:pPr>
         <w:rPr>
           <w:rFonts w:ascii="Arial" w:hAnsi="Arial" w:cs="Arial"/>
+        </w:rPr>
+      </w:pPr>
+    </w:p>
+    <w:p>
+      <w:pPr>
+        <w:rPr>
+          <w:rFonts w:ascii="Arial" w:hAnsi="Arial" w:cs="Arial"/>
+        </w:rPr>
+      </w:pPr>
+    </w:p>
+    <w:p>
+      <w:pPr>
+        <w:rPr>
+          <w:rFonts w:ascii="Arial" w:hAnsi="Arial" w:cs="Arial"/>
+        </w:rPr>
+      </w:pPr>
+    </w:p>
+    <w:p>
+      <w:pPr>
+        <w:rPr>
+          <w:rFonts w:ascii="Arial" w:hAnsi="Arial" w:cs="Arial"/>
+        </w:rPr>
+      </w:pPr>
+    </w:p>
+    <w:p>
+      <w:pPr>
+        <w:rPr>
+          <w:rFonts w:ascii="Arial" w:hAnsi="Arial" w:cs="Arial"/>
+        </w:rPr>
+      </w:pPr>
+    </w:p>
+    <w:p>
+      <w:pPr>
+        <w:rPr>
+          <w:rFonts w:ascii="Arial" w:hAnsi="Arial" w:cs="Arial"/>
+        </w:rPr>
+      </w:pPr>
+    </w:p>
+    <w:p>
+      <w:pPr>
+        <w:rPr>
+          <w:rFonts w:ascii="Arial" w:hAnsi="Arial" w:cs="Arial"/>
+        </w:rPr>
+      </w:pPr>
+    </w:p>
+    <w:p>
+      <w:pPr>
+        <w:rPr>
+          <w:rFonts w:ascii="Arial" w:hAnsi="Arial" w:cs="Arial"/>
+        </w:rPr>
+      </w:pPr>
+    </w:p>
+    <w:p>
+      <w:pPr>
+        <w:rPr>
+          <w:rFonts w:ascii="Arial" w:hAnsi="Arial" w:cs="Arial"/>
           <w:sz w:val="28"/>
           <w:szCs w:val="28"/>
         </w:rPr>
@@ -55,113 +1425,331 @@
           <w:sz w:val="28"/>
           <w:szCs w:val="28"/>
         </w:rPr>
-        <w:t>Account:</w:t>
-      </w:r>
-    </w:p>
-    <w:p>
-      <w:pPr>
-        <w:pStyle w:val="ListParagraph"/>
-        <w:numPr>
-          <w:ilvl w:val="0"/>
-          <w:numId w:val="3"/>
-        </w:numPr>
-        <w:rPr>
-          <w:rFonts w:ascii="Arial" w:hAnsi="Arial" w:cs="Arial"/>
-        </w:rPr>
-      </w:pPr>
-      <w:r>
-        <w:rPr>
-          <w:rFonts w:ascii="Arial" w:hAnsi="Arial" w:cs="Arial"/>
-        </w:rPr>
-        <w:t>UserName:</w:t>
-      </w:r>
-      <w:r>
-        <w:rPr>
-          <w:rFonts w:ascii="Arial" w:hAnsi="Arial" w:cs="Arial"/>
-        </w:rPr>
-        <w:t xml:space="preserve"> Khóa chính,</w:t>
-      </w:r>
-      <w:r>
-        <w:rPr>
-          <w:rFonts w:ascii="Arial" w:hAnsi="Arial" w:cs="Arial"/>
-        </w:rPr>
-        <w:t xml:space="preserve"> Tối đa 20 kí tự *</w:t>
-      </w:r>
-    </w:p>
-    <w:p>
-      <w:pPr>
-        <w:pStyle w:val="ListParagraph"/>
-        <w:numPr>
-          <w:ilvl w:val="0"/>
-          <w:numId w:val="3"/>
-        </w:numPr>
-        <w:rPr>
-          <w:rFonts w:ascii="Arial" w:hAnsi="Arial" w:cs="Arial"/>
-        </w:rPr>
-      </w:pPr>
-      <w:r>
-        <w:rPr>
-          <w:rFonts w:ascii="Arial" w:hAnsi="Arial" w:cs="Arial"/>
-        </w:rPr>
-        <w:t>Password: Tối đa 30 kí tự *</w:t>
-      </w:r>
-    </w:p>
-    <w:p>
-      <w:pPr>
-        <w:pStyle w:val="ListParagraph"/>
-        <w:numPr>
-          <w:ilvl w:val="0"/>
-          <w:numId w:val="3"/>
-        </w:numPr>
-        <w:rPr>
-          <w:rFonts w:ascii="Arial" w:hAnsi="Arial" w:cs="Arial"/>
-        </w:rPr>
-      </w:pPr>
-      <w:r>
-        <w:rPr>
-          <w:rFonts w:ascii="Arial" w:hAnsi="Arial" w:cs="Arial"/>
-          <w:color w:val="000000"/>
-        </w:rPr>
-        <w:t>AccountType</w:t>
-      </w:r>
-      <w:r>
-        <w:rPr>
-          <w:rFonts w:ascii="Arial" w:hAnsi="Arial" w:cs="Arial"/>
-        </w:rPr>
-        <w:t>: Tối đa 20 kí tự *</w:t>
-      </w:r>
-    </w:p>
-    <w:p>
-      <w:pPr>
-        <w:pStyle w:val="ListParagraph"/>
-        <w:numPr>
-          <w:ilvl w:val="0"/>
-          <w:numId w:val="3"/>
-        </w:numPr>
-        <w:rPr>
-          <w:rFonts w:ascii="Arial" w:hAnsi="Arial" w:cs="Arial"/>
-        </w:rPr>
-      </w:pPr>
-      <w:r>
-        <w:rPr>
-          <w:rFonts w:ascii="Arial" w:hAnsi="Arial" w:cs="Arial"/>
-          <w:color w:val="000000"/>
-        </w:rPr>
-        <w:t>CreatedDateOfAT</w:t>
-      </w:r>
-      <w:r>
-        <w:rPr>
-          <w:rFonts w:ascii="Arial" w:hAnsi="Arial" w:cs="Arial"/>
-        </w:rPr>
-        <w:t>: Datetime*</w:t>
-      </w:r>
-    </w:p>
-    <w:p>
-      <w:pPr>
-        <w:pStyle w:val="ListParagraph"/>
-        <w:numPr>
-          <w:ilvl w:val="0"/>
-          <w:numId w:val="3"/>
+        <w:t>Booking:</w:t>
+      </w:r>
+    </w:p>
+    <w:p>
+      <w:pPr>
+        <w:pStyle w:val="ListParagraph"/>
+        <w:numPr>
+          <w:ilvl w:val="0"/>
+          <w:numId w:val="7"/>
+        </w:numPr>
+        <w:rPr>
+          <w:rFonts w:ascii="Arial" w:hAnsi="Arial" w:cs="Arial"/>
+        </w:rPr>
+      </w:pPr>
+      <w:r>
+        <w:rPr>
+          <w:rFonts w:ascii="Arial" w:hAnsi="Arial" w:cs="Arial"/>
+        </w:rPr>
+        <w:t>Booking: Khóa chính số tự động tăng*</w:t>
+      </w:r>
+    </w:p>
+    <w:p>
+      <w:pPr>
+        <w:pStyle w:val="ListParagraph"/>
+        <w:numPr>
+          <w:ilvl w:val="0"/>
+          <w:numId w:val="7"/>
+        </w:numPr>
+        <w:rPr>
+          <w:rFonts w:ascii="Arial" w:hAnsi="Arial" w:cs="Arial"/>
+          <w:color w:val="000000"/>
+        </w:rPr>
+      </w:pPr>
+      <w:r>
+        <w:rPr>
+          <w:rFonts w:ascii="Arial" w:hAnsi="Arial" w:cs="Arial"/>
+        </w:rPr>
+        <w:t xml:space="preserve">BookingType: </w:t>
+      </w:r>
+      <w:r>
+        <w:rPr>
+          <w:rFonts w:ascii="Arial" w:hAnsi="Arial" w:cs="Arial"/>
+          <w:color w:val="000000"/>
+        </w:rPr>
+        <w:t>Tối đa 30 kí tự *</w:t>
+      </w:r>
+    </w:p>
+    <w:p>
+      <w:pPr>
+        <w:pStyle w:val="ListParagraph"/>
+        <w:numPr>
+          <w:ilvl w:val="0"/>
+          <w:numId w:val="7"/>
+        </w:numPr>
+        <w:rPr>
+          <w:rFonts w:ascii="Arial" w:hAnsi="Arial" w:cs="Arial"/>
+          <w:color w:val="000000"/>
+        </w:rPr>
+      </w:pPr>
+      <w:r>
+        <w:rPr>
+          <w:rFonts w:ascii="Arial" w:hAnsi="Arial" w:cs="Arial"/>
+          <w:color w:val="000000"/>
+        </w:rPr>
+        <w:t>BookingDate</w:t>
+      </w:r>
+      <w:r>
+        <w:rPr>
+          <w:rFonts w:ascii="Arial" w:hAnsi="Arial" w:cs="Arial"/>
+        </w:rPr>
+        <w:t xml:space="preserve">: </w:t>
+      </w:r>
+      <w:r>
+        <w:rPr>
+          <w:rFonts w:ascii="Arial" w:hAnsi="Arial" w:cs="Arial"/>
+          <w:color w:val="000000"/>
+        </w:rPr>
+        <w:t>datetime*</w:t>
+      </w:r>
+    </w:p>
+    <w:p>
+      <w:pPr>
+        <w:pStyle w:val="ListParagraph"/>
+        <w:numPr>
+          <w:ilvl w:val="0"/>
+          <w:numId w:val="7"/>
+        </w:numPr>
+        <w:rPr>
+          <w:rFonts w:ascii="Arial" w:hAnsi="Arial" w:cs="Arial"/>
+          <w:color w:val="000000"/>
+        </w:rPr>
+      </w:pPr>
+      <w:r>
+        <w:rPr>
+          <w:rFonts w:ascii="Arial" w:hAnsi="Arial" w:cs="Arial"/>
+          <w:color w:val="000000"/>
+        </w:rPr>
+        <w:t>Booking</w:t>
+      </w:r>
+      <w:r>
+        <w:rPr>
+          <w:rFonts w:ascii="Arial" w:hAnsi="Arial" w:cs="Arial"/>
+          <w:color w:val="000000"/>
+        </w:rPr>
+        <w:t>Status</w:t>
+      </w:r>
+      <w:r>
+        <w:rPr>
+          <w:rFonts w:ascii="Arial" w:hAnsi="Arial" w:cs="Arial"/>
+        </w:rPr>
+        <w:t xml:space="preserve">: </w:t>
+      </w:r>
+      <w:r>
+        <w:rPr>
+          <w:rFonts w:ascii="Arial" w:hAnsi="Arial" w:cs="Arial"/>
+          <w:color w:val="000000"/>
+        </w:rPr>
+        <w:t>Tối đa 30 kí tự</w:t>
+      </w:r>
+      <w:r>
+        <w:rPr>
+          <w:rFonts w:ascii="Arial" w:hAnsi="Arial" w:cs="Arial"/>
+          <w:color w:val="000000"/>
+        </w:rPr>
+        <w:t xml:space="preserve"> </w:t>
+      </w:r>
+      <w:r>
+        <w:rPr>
+          <w:rFonts w:ascii="Arial" w:hAnsi="Arial" w:cs="Arial"/>
+          <w:color w:val="000000"/>
+        </w:rPr>
+        <w:t>*</w:t>
+      </w:r>
+    </w:p>
+    <w:p>
+      <w:pPr>
+        <w:pStyle w:val="ListParagraph"/>
+        <w:numPr>
+          <w:ilvl w:val="0"/>
+          <w:numId w:val="7"/>
+        </w:numPr>
+        <w:rPr>
+          <w:rFonts w:ascii="Arial" w:hAnsi="Arial" w:cs="Arial"/>
+          <w:color w:val="000000"/>
+        </w:rPr>
+      </w:pPr>
+      <w:r>
+        <w:rPr>
+          <w:rFonts w:ascii="Arial" w:hAnsi="Arial" w:cs="Arial"/>
+          <w:color w:val="000000"/>
+        </w:rPr>
+        <w:t>NumberOfPeople</w:t>
+      </w:r>
+      <w:r>
+        <w:rPr>
+          <w:rFonts w:ascii="Arial" w:hAnsi="Arial" w:cs="Arial"/>
+        </w:rPr>
+        <w:t xml:space="preserve">: </w:t>
+      </w:r>
+      <w:r>
+        <w:rPr>
+          <w:rFonts w:ascii="Arial" w:hAnsi="Arial" w:cs="Arial"/>
+          <w:color w:val="000000"/>
+        </w:rPr>
+        <w:t>Số nguyên *</w:t>
+      </w:r>
+    </w:p>
+    <w:p>
+      <w:pPr>
+        <w:pStyle w:val="ListParagraph"/>
+        <w:numPr>
+          <w:ilvl w:val="0"/>
+          <w:numId w:val="7"/>
+        </w:numPr>
+        <w:rPr>
+          <w:rFonts w:ascii="Arial" w:hAnsi="Arial" w:cs="Arial"/>
+          <w:color w:val="000000"/>
+        </w:rPr>
+      </w:pPr>
+      <w:r>
+        <w:rPr>
+          <w:rFonts w:ascii="Arial" w:hAnsi="Arial" w:cs="Arial"/>
+          <w:color w:val="000000"/>
+        </w:rPr>
+        <w:t>CustomerPaymentMethods</w:t>
+      </w:r>
+      <w:r>
+        <w:rPr>
+          <w:rFonts w:ascii="Arial" w:hAnsi="Arial" w:cs="Arial"/>
+        </w:rPr>
+        <w:t xml:space="preserve">: </w:t>
+      </w:r>
+      <w:r>
+        <w:rPr>
+          <w:rFonts w:ascii="Arial" w:hAnsi="Arial" w:cs="Arial"/>
+          <w:color w:val="000000"/>
+        </w:rPr>
+        <w:t>Tối đa 30 kí tự *</w:t>
+      </w:r>
+    </w:p>
+    <w:p>
+      <w:pPr>
+        <w:pStyle w:val="ListParagraph"/>
+        <w:numPr>
+          <w:ilvl w:val="0"/>
+          <w:numId w:val="7"/>
+        </w:numPr>
+        <w:rPr>
+          <w:rFonts w:ascii="Arial" w:hAnsi="Arial" w:cs="Arial"/>
+          <w:color w:val="000000"/>
+        </w:rPr>
+      </w:pPr>
+      <w:r>
+        <w:rPr>
+          <w:rFonts w:ascii="Arial" w:hAnsi="Arial" w:cs="Arial"/>
+          <w:color w:val="000000"/>
+        </w:rPr>
+        <w:t>Required</w:t>
+      </w:r>
+      <w:r>
+        <w:rPr>
+          <w:rFonts w:ascii="Arial" w:hAnsi="Arial" w:cs="Arial"/>
+        </w:rPr>
+        <w:t xml:space="preserve">: </w:t>
+      </w:r>
+      <w:r>
+        <w:rPr>
+          <w:rFonts w:ascii="Arial" w:hAnsi="Arial" w:cs="Arial"/>
+          <w:color w:val="000000"/>
+        </w:rPr>
+        <w:t>Tối đa 100 kí tự</w:t>
+      </w:r>
+    </w:p>
+    <w:p>
+      <w:pPr>
+        <w:pStyle w:val="ListParagraph"/>
+        <w:numPr>
+          <w:ilvl w:val="0"/>
+          <w:numId w:val="7"/>
+        </w:numPr>
+        <w:rPr>
+          <w:rFonts w:ascii="Arial" w:hAnsi="Arial" w:cs="Arial"/>
+          <w:color w:val="000000"/>
+        </w:rPr>
+      </w:pPr>
+      <w:r>
+        <w:rPr>
+          <w:rFonts w:ascii="Arial" w:hAnsi="Arial" w:cs="Arial"/>
+          <w:color w:val="000000"/>
+        </w:rPr>
+        <w:t>Total: money*</w:t>
+      </w:r>
+    </w:p>
+    <w:p>
+      <w:pPr>
+        <w:pStyle w:val="ListParagraph"/>
+        <w:numPr>
+          <w:ilvl w:val="0"/>
+          <w:numId w:val="7"/>
+        </w:numPr>
+        <w:rPr>
+          <w:rFonts w:ascii="Arial" w:hAnsi="Arial" w:cs="Arial"/>
+          <w:color w:val="000000"/>
+        </w:rPr>
+      </w:pPr>
+      <w:r>
+        <w:rPr>
+          <w:rFonts w:ascii="Arial" w:hAnsi="Arial" w:cs="Arial"/>
+          <w:color w:val="000000"/>
+        </w:rPr>
+        <w:t>CustomerID</w:t>
+      </w:r>
+      <w:r>
+        <w:rPr>
+          <w:rFonts w:ascii="Arial" w:hAnsi="Arial" w:cs="Arial"/>
+        </w:rPr>
+        <w:t xml:space="preserve">: </w:t>
+      </w:r>
+      <w:r>
+        <w:rPr>
+          <w:rFonts w:ascii="Arial" w:hAnsi="Arial" w:cs="Arial"/>
+          <w:color w:val="000000"/>
+        </w:rPr>
+        <w:t>Khóa ngoại bảng customer*</w:t>
+      </w:r>
+    </w:p>
+    <w:p>
+      <w:pPr>
+        <w:pStyle w:val="ListParagraph"/>
+        <w:numPr>
+          <w:ilvl w:val="0"/>
+          <w:numId w:val="7"/>
+        </w:numPr>
+        <w:rPr>
+          <w:rFonts w:ascii="Arial" w:hAnsi="Arial" w:cs="Arial"/>
+          <w:color w:val="000000"/>
+        </w:rPr>
+      </w:pPr>
+      <w:r>
+        <w:rPr>
+          <w:rFonts w:ascii="Arial" w:hAnsi="Arial" w:cs="Arial"/>
+          <w:color w:val="000000"/>
+        </w:rPr>
+        <w:t>EmployeeID</w:t>
+      </w:r>
+      <w:r>
+        <w:rPr>
+          <w:rFonts w:ascii="Arial" w:hAnsi="Arial" w:cs="Arial"/>
+        </w:rPr>
+        <w:t xml:space="preserve">: </w:t>
+      </w:r>
+      <w:r>
+        <w:rPr>
+          <w:rFonts w:ascii="Arial" w:hAnsi="Arial" w:cs="Arial"/>
+          <w:color w:val="000000"/>
+        </w:rPr>
+        <w:t>Khóa ngoại bảng employee</w:t>
+      </w:r>
+    </w:p>
+    <w:p>
+      <w:pPr>
+        <w:pStyle w:val="ListParagraph"/>
+        <w:numPr>
+          <w:ilvl w:val="0"/>
+          <w:numId w:val="7"/>
         </w:numPr>
         <w:rPr>
           <w:rFonts w:ascii="Arial" w:hAnsi="Arial" w:cs="Arial"/>
@@ -180,6 +1768,20 @@
         </w:rPr>
         <w:t xml:space="preserve">: Không giới hạn kí tự </w:t>
       </w:r>
+    </w:p>
+    <w:p>
+      <w:pPr>
+        <w:rPr>
+          <w:rFonts w:ascii="Arial" w:hAnsi="Arial" w:cs="Arial"/>
+        </w:rPr>
+      </w:pPr>
+    </w:p>
+    <w:p>
+      <w:pPr>
+        <w:rPr>
+          <w:rFonts w:ascii="Arial" w:hAnsi="Arial" w:cs="Arial"/>
+        </w:rPr>
+      </w:pPr>
     </w:p>
     <w:p>
       <w:pPr>
@@ -195,159 +1797,254 @@
           <w:sz w:val="28"/>
           <w:szCs w:val="28"/>
         </w:rPr>
-        <w:t>Customer</w:t>
-      </w:r>
-      <w:r>
-        <w:rPr>
-          <w:rFonts w:ascii="Arial" w:hAnsi="Arial" w:cs="Arial"/>
-          <w:sz w:val="28"/>
-          <w:szCs w:val="28"/>
-        </w:rPr>
-        <w:t>s</w:t>
-      </w:r>
-      <w:r>
-        <w:rPr>
-          <w:rFonts w:ascii="Arial" w:hAnsi="Arial" w:cs="Arial"/>
-          <w:sz w:val="28"/>
-          <w:szCs w:val="28"/>
-        </w:rPr>
-        <w:t>:</w:t>
-      </w:r>
-    </w:p>
-    <w:p>
-      <w:pPr>
-        <w:pStyle w:val="ListParagraph"/>
-        <w:numPr>
-          <w:ilvl w:val="0"/>
-          <w:numId w:val="4"/>
-        </w:numPr>
-        <w:rPr>
-          <w:rFonts w:ascii="Arial" w:hAnsi="Arial" w:cs="Arial"/>
-          <w:color w:val="000000"/>
-        </w:rPr>
-      </w:pPr>
-      <w:r>
-        <w:rPr>
-          <w:rFonts w:ascii="Arial" w:hAnsi="Arial" w:cs="Arial"/>
-          <w:color w:val="000000"/>
-        </w:rPr>
-        <w:t>CustomerID: Khóa chính và khóa ngoại của bảng Account</w:t>
-      </w:r>
-    </w:p>
-    <w:p>
-      <w:pPr>
-        <w:pStyle w:val="ListParagraph"/>
-        <w:numPr>
-          <w:ilvl w:val="0"/>
-          <w:numId w:val="4"/>
-        </w:numPr>
-        <w:rPr>
-          <w:rFonts w:ascii="Arial" w:hAnsi="Arial" w:cs="Arial"/>
-          <w:color w:val="000000"/>
-        </w:rPr>
-      </w:pPr>
-      <w:r>
-        <w:rPr>
-          <w:rFonts w:ascii="Arial" w:hAnsi="Arial" w:cs="Arial"/>
-          <w:color w:val="000000"/>
-        </w:rPr>
-        <w:t>LastName: Tối đa 20 kí tự*</w:t>
-      </w:r>
-    </w:p>
-    <w:p>
-      <w:pPr>
-        <w:pStyle w:val="ListParagraph"/>
-        <w:numPr>
-          <w:ilvl w:val="0"/>
-          <w:numId w:val="4"/>
-        </w:numPr>
-        <w:rPr>
-          <w:rFonts w:ascii="Arial" w:hAnsi="Arial" w:cs="Arial"/>
-          <w:color w:val="000000"/>
-        </w:rPr>
-      </w:pPr>
-      <w:r>
-        <w:rPr>
-          <w:rFonts w:ascii="Arial" w:hAnsi="Arial" w:cs="Arial"/>
-          <w:color w:val="000000"/>
-        </w:rPr>
-        <w:t>FirstName: Tối đa 40 kí tự*</w:t>
-      </w:r>
-    </w:p>
-    <w:p>
-      <w:pPr>
-        <w:pStyle w:val="ListParagraph"/>
-        <w:numPr>
-          <w:ilvl w:val="0"/>
-          <w:numId w:val="4"/>
-        </w:numPr>
-        <w:rPr>
-          <w:rFonts w:ascii="Arial" w:hAnsi="Arial" w:cs="Arial"/>
-        </w:rPr>
-      </w:pPr>
-      <w:r>
-        <w:rPr>
-          <w:rFonts w:ascii="Arial" w:hAnsi="Arial" w:cs="Arial"/>
-          <w:color w:val="000000"/>
-        </w:rPr>
-        <w:t>CusBirthDay: Datetime*</w:t>
-      </w:r>
-    </w:p>
-    <w:p>
-      <w:pPr>
-        <w:pStyle w:val="ListParagraph"/>
-        <w:numPr>
-          <w:ilvl w:val="0"/>
-          <w:numId w:val="4"/>
-        </w:numPr>
-        <w:rPr>
-          <w:rFonts w:ascii="Arial" w:hAnsi="Arial" w:cs="Arial"/>
-        </w:rPr>
-      </w:pPr>
-      <w:r>
-        <w:rPr>
-          <w:rFonts w:ascii="Arial" w:hAnsi="Arial" w:cs="Arial"/>
-          <w:color w:val="000000"/>
-        </w:rPr>
-        <w:t>CusPhoneNumber: Tối đa 15 kí tự*</w:t>
-      </w:r>
-    </w:p>
-    <w:p>
-      <w:pPr>
-        <w:pStyle w:val="ListParagraph"/>
-        <w:numPr>
-          <w:ilvl w:val="0"/>
-          <w:numId w:val="4"/>
-        </w:numPr>
-        <w:rPr>
-          <w:rFonts w:ascii="Arial" w:hAnsi="Arial" w:cs="Arial"/>
-        </w:rPr>
-      </w:pPr>
-      <w:r>
-        <w:rPr>
-          <w:rFonts w:ascii="Arial" w:hAnsi="Arial" w:cs="Arial"/>
-          <w:color w:val="000000"/>
-        </w:rPr>
-        <w:t>CusGender: Tối đa 15 kí tự*</w:t>
-      </w:r>
-    </w:p>
-    <w:p>
-      <w:pPr>
-        <w:pStyle w:val="ListParagraph"/>
-        <w:numPr>
-          <w:ilvl w:val="0"/>
-          <w:numId w:val="4"/>
-        </w:numPr>
-        <w:rPr>
-          <w:rFonts w:ascii="Arial" w:hAnsi="Arial" w:cs="Arial"/>
-        </w:rPr>
-      </w:pPr>
-      <w:r>
-        <w:rPr>
-          <w:rFonts w:ascii="Arial" w:hAnsi="Arial" w:cs="Arial"/>
-          <w:color w:val="000000"/>
-        </w:rPr>
-        <w:t xml:space="preserve">CusAddress: </w:t>
+        <w:t>Hotel:</w:t>
+      </w:r>
+    </w:p>
+    <w:p>
+      <w:pPr>
+        <w:pStyle w:val="ListParagraph"/>
+        <w:numPr>
+          <w:ilvl w:val="0"/>
+          <w:numId w:val="8"/>
+        </w:numPr>
+        <w:rPr>
+          <w:rFonts w:ascii="Arial" w:hAnsi="Arial" w:cs="Arial"/>
+          <w:color w:val="000000"/>
+        </w:rPr>
+      </w:pPr>
+      <w:r>
+        <w:rPr>
+          <w:rFonts w:ascii="Arial" w:hAnsi="Arial" w:cs="Arial"/>
+        </w:rPr>
+        <w:t xml:space="preserve">HotelID: </w:t>
+      </w:r>
+      <w:r>
+        <w:rPr>
+          <w:rFonts w:ascii="Arial" w:hAnsi="Arial" w:cs="Arial"/>
+          <w:color w:val="000000"/>
+        </w:rPr>
+        <w:t>Khóa chính. Tối đa 20 kí tự*</w:t>
+      </w:r>
+    </w:p>
+    <w:p>
+      <w:pPr>
+        <w:pStyle w:val="ListParagraph"/>
+        <w:numPr>
+          <w:ilvl w:val="0"/>
+          <w:numId w:val="8"/>
+        </w:numPr>
+        <w:rPr>
+          <w:rFonts w:ascii="Arial" w:hAnsi="Arial" w:cs="Arial"/>
+          <w:color w:val="000000"/>
+        </w:rPr>
+      </w:pPr>
+      <w:r>
+        <w:rPr>
+          <w:rFonts w:ascii="Arial" w:hAnsi="Arial" w:cs="Arial"/>
+          <w:color w:val="000000"/>
+        </w:rPr>
+        <w:t>HotelName: Tối đa 100 kí tự*</w:t>
+      </w:r>
+    </w:p>
+    <w:p>
+      <w:pPr>
+        <w:pStyle w:val="ListParagraph"/>
+        <w:numPr>
+          <w:ilvl w:val="0"/>
+          <w:numId w:val="8"/>
+        </w:numPr>
+        <w:rPr>
+          <w:rFonts w:ascii="Arial" w:hAnsi="Arial" w:cs="Arial"/>
+          <w:color w:val="000000"/>
+        </w:rPr>
+      </w:pPr>
+      <w:r>
+        <w:rPr>
+          <w:rFonts w:ascii="Arial" w:hAnsi="Arial" w:cs="Arial"/>
+          <w:color w:val="000000"/>
+        </w:rPr>
+        <w:t>Quality: Số nguyên *</w:t>
+      </w:r>
+    </w:p>
+    <w:p>
+      <w:pPr>
+        <w:pStyle w:val="ListParagraph"/>
+        <w:numPr>
+          <w:ilvl w:val="0"/>
+          <w:numId w:val="8"/>
+        </w:numPr>
+        <w:rPr>
+          <w:rFonts w:ascii="Arial" w:hAnsi="Arial" w:cs="Arial"/>
+          <w:color w:val="000000"/>
+        </w:rPr>
+      </w:pPr>
+      <w:r>
+        <w:rPr>
+          <w:rFonts w:ascii="Arial" w:hAnsi="Arial" w:cs="Arial"/>
+          <w:color w:val="000000"/>
+        </w:rPr>
+        <w:t>HotelCreatedDate: datetime</w:t>
+      </w:r>
+    </w:p>
+    <w:p>
+      <w:pPr>
+        <w:pStyle w:val="ListParagraph"/>
+        <w:numPr>
+          <w:ilvl w:val="0"/>
+          <w:numId w:val="8"/>
+        </w:numPr>
+        <w:rPr>
+          <w:rFonts w:ascii="Arial" w:hAnsi="Arial" w:cs="Arial"/>
+          <w:color w:val="000000"/>
+        </w:rPr>
+      </w:pPr>
+      <w:r>
+        <w:rPr>
+          <w:rFonts w:ascii="Arial" w:hAnsi="Arial" w:cs="Arial"/>
+          <w:color w:val="000000"/>
+        </w:rPr>
+        <w:t>HotelPhoneNumber: Tối đa 15 kí tự*</w:t>
+      </w:r>
+    </w:p>
+    <w:p>
+      <w:pPr>
+        <w:pStyle w:val="ListParagraph"/>
+        <w:numPr>
+          <w:ilvl w:val="0"/>
+          <w:numId w:val="8"/>
+        </w:numPr>
+        <w:rPr>
+          <w:rFonts w:ascii="Arial" w:hAnsi="Arial" w:cs="Arial"/>
+          <w:color w:val="000000"/>
+        </w:rPr>
+      </w:pPr>
+      <w:r>
+        <w:rPr>
+          <w:rFonts w:ascii="Arial" w:hAnsi="Arial" w:cs="Arial"/>
+          <w:color w:val="000000"/>
+        </w:rPr>
+        <w:t xml:space="preserve">HotelEmail: </w:t>
+      </w:r>
+      <w:r>
+        <w:rPr>
+          <w:rFonts w:ascii="Arial" w:hAnsi="Arial" w:cs="Arial"/>
+          <w:color w:val="000000"/>
+        </w:rPr>
+        <w:t>Tối đa 50 kí tự*</w:t>
+      </w:r>
+    </w:p>
+    <w:p>
+      <w:pPr>
+        <w:pStyle w:val="ListParagraph"/>
+        <w:numPr>
+          <w:ilvl w:val="0"/>
+          <w:numId w:val="8"/>
+        </w:numPr>
+        <w:rPr>
+          <w:rFonts w:ascii="Arial" w:hAnsi="Arial" w:cs="Arial"/>
+          <w:color w:val="000000"/>
+        </w:rPr>
+      </w:pPr>
+      <w:r>
+        <w:rPr>
+          <w:rFonts w:ascii="Arial" w:hAnsi="Arial" w:cs="Arial"/>
+          <w:color w:val="000000"/>
+        </w:rPr>
+        <w:t xml:space="preserve">HotelAddress: </w:t>
+      </w:r>
+      <w:r>
+        <w:rPr>
+          <w:rFonts w:ascii="Arial" w:hAnsi="Arial" w:cs="Arial"/>
+        </w:rPr>
+        <w:t xml:space="preserve">Không giới hạn kí tự </w:t>
+      </w:r>
+      <w:r>
+        <w:rPr>
+          <w:rFonts w:ascii="Arial" w:hAnsi="Arial" w:cs="Arial"/>
+          <w:color w:val="000000"/>
+        </w:rPr>
+        <w:t>*</w:t>
+      </w:r>
+    </w:p>
+    <w:p>
+      <w:pPr>
+        <w:pStyle w:val="ListParagraph"/>
+        <w:numPr>
+          <w:ilvl w:val="0"/>
+          <w:numId w:val="8"/>
+        </w:numPr>
+        <w:rPr>
+          <w:rFonts w:ascii="Arial" w:hAnsi="Arial" w:cs="Arial"/>
+          <w:color w:val="000000"/>
+        </w:rPr>
+      </w:pPr>
+      <w:r>
+        <w:rPr>
+          <w:rFonts w:ascii="Arial" w:hAnsi="Arial" w:cs="Arial"/>
+          <w:color w:val="000000"/>
+        </w:rPr>
+        <w:t>HotelCountry: Tối đa 30 kí tự*</w:t>
+      </w:r>
+    </w:p>
+    <w:p>
+      <w:pPr>
+        <w:pStyle w:val="ListParagraph"/>
+        <w:numPr>
+          <w:ilvl w:val="0"/>
+          <w:numId w:val="8"/>
+        </w:numPr>
+        <w:rPr>
+          <w:rFonts w:ascii="Arial" w:hAnsi="Arial" w:cs="Arial"/>
+          <w:color w:val="000000"/>
+        </w:rPr>
+      </w:pPr>
+      <w:r>
+        <w:rPr>
+          <w:rFonts w:ascii="Arial" w:hAnsi="Arial" w:cs="Arial"/>
+          <w:color w:val="000000"/>
+        </w:rPr>
+        <w:t>RestaurantType</w:t>
+      </w:r>
+      <w:r>
+        <w:rPr>
+          <w:rFonts w:ascii="Arial" w:hAnsi="Arial" w:cs="Arial"/>
+          <w:color w:val="000000"/>
+        </w:rPr>
+        <w:t xml:space="preserve">: Tối đa </w:t>
+      </w:r>
+      <w:r>
+        <w:rPr>
+          <w:rFonts w:ascii="Arial" w:hAnsi="Arial" w:cs="Arial"/>
+          <w:color w:val="000000"/>
+        </w:rPr>
+        <w:t>30</w:t>
+      </w:r>
+      <w:r>
+        <w:rPr>
+          <w:rFonts w:ascii="Arial" w:hAnsi="Arial" w:cs="Arial"/>
+          <w:color w:val="000000"/>
+        </w:rPr>
+        <w:t xml:space="preserve"> kí tự</w:t>
+      </w:r>
+    </w:p>
+    <w:p>
+      <w:pPr>
+        <w:pStyle w:val="ListParagraph"/>
+        <w:numPr>
+          <w:ilvl w:val="0"/>
+          <w:numId w:val="8"/>
+        </w:numPr>
+        <w:rPr>
+          <w:rFonts w:ascii="Arial" w:hAnsi="Arial" w:cs="Arial"/>
+          <w:color w:val="000000"/>
+        </w:rPr>
+      </w:pPr>
+      <w:r>
+        <w:rPr>
+          <w:rFonts w:ascii="Arial" w:hAnsi="Arial" w:cs="Arial"/>
+          <w:color w:val="000000"/>
+        </w:rPr>
+        <w:t xml:space="preserve">RestaurantDescription: </w:t>
       </w:r>
       <w:r>
         <w:rPr>
@@ -361,354 +2058,19 @@
         <w:pStyle w:val="ListParagraph"/>
         <w:numPr>
           <w:ilvl w:val="0"/>
-          <w:numId w:val="4"/>
-        </w:numPr>
-        <w:rPr>
-          <w:rFonts w:ascii="Arial" w:hAnsi="Arial" w:cs="Arial"/>
-        </w:rPr>
-      </w:pPr>
-      <w:r>
-        <w:rPr>
-          <w:rFonts w:ascii="Arial" w:hAnsi="Arial" w:cs="Arial"/>
-          <w:color w:val="000000"/>
-        </w:rPr>
-        <w:t>CusType: Tối đa 20 kí tự*</w:t>
-      </w:r>
-    </w:p>
-    <w:p>
-      <w:pPr>
-        <w:pStyle w:val="ListParagraph"/>
-        <w:numPr>
-          <w:ilvl w:val="0"/>
-          <w:numId w:val="4"/>
-        </w:numPr>
-        <w:rPr>
-          <w:rFonts w:ascii="Arial" w:hAnsi="Arial" w:cs="Arial"/>
-        </w:rPr>
-      </w:pPr>
-      <w:r>
-        <w:rPr>
-          <w:rFonts w:ascii="Arial" w:hAnsi="Arial" w:cs="Arial"/>
-          <w:color w:val="000000"/>
-        </w:rPr>
-        <w:t>CusIdentityCard: Tối đa 20 kí tự</w:t>
-      </w:r>
-    </w:p>
-    <w:p>
-      <w:pPr>
-        <w:pStyle w:val="ListParagraph"/>
-        <w:numPr>
-          <w:ilvl w:val="0"/>
-          <w:numId w:val="4"/>
-        </w:numPr>
-        <w:rPr>
-          <w:rFonts w:ascii="Arial" w:hAnsi="Arial" w:cs="Arial"/>
-          <w:color w:val="000000"/>
-        </w:rPr>
-      </w:pPr>
-      <w:r>
-        <w:rPr>
-          <w:rFonts w:ascii="Arial" w:hAnsi="Arial" w:cs="Arial"/>
-          <w:color w:val="000000"/>
-        </w:rPr>
-        <w:t>CusBankCardType: Tối đa 20 kí tự</w:t>
-      </w:r>
-    </w:p>
-    <w:p>
-      <w:pPr>
-        <w:pStyle w:val="ListParagraph"/>
-        <w:numPr>
-          <w:ilvl w:val="0"/>
-          <w:numId w:val="4"/>
-        </w:numPr>
-        <w:rPr>
-          <w:rFonts w:ascii="Arial" w:hAnsi="Arial" w:cs="Arial"/>
-        </w:rPr>
-      </w:pPr>
-      <w:r>
-        <w:rPr>
-          <w:rFonts w:ascii="Arial" w:hAnsi="Arial" w:cs="Arial"/>
-          <w:color w:val="000000"/>
-        </w:rPr>
-        <w:t>CusBankCardID: Tối đa 20 kí tự</w:t>
-      </w:r>
-    </w:p>
-    <w:p>
-      <w:pPr>
-        <w:pStyle w:val="ListParagraph"/>
-        <w:numPr>
-          <w:ilvl w:val="0"/>
-          <w:numId w:val="4"/>
-        </w:numPr>
-        <w:rPr>
-          <w:rFonts w:ascii="Arial" w:hAnsi="Arial" w:cs="Arial"/>
-          <w:color w:val="000000"/>
-        </w:rPr>
-      </w:pPr>
-      <w:r>
-        <w:rPr>
-          <w:rFonts w:ascii="Arial" w:hAnsi="Arial" w:cs="Arial"/>
-          <w:color w:val="000000"/>
-        </w:rPr>
-        <w:t>CusBankCardDate: Tối đa 20 kí tự</w:t>
-      </w:r>
-    </w:p>
-    <w:p>
-      <w:pPr>
-        <w:pStyle w:val="ListParagraph"/>
-        <w:numPr>
-          <w:ilvl w:val="0"/>
-          <w:numId w:val="4"/>
-        </w:numPr>
-        <w:rPr>
-          <w:rFonts w:ascii="Arial" w:hAnsi="Arial" w:cs="Arial"/>
-        </w:rPr>
-      </w:pPr>
-      <w:r>
-        <w:rPr>
-          <w:rFonts w:ascii="Arial" w:hAnsi="Arial" w:cs="Arial"/>
-          <w:color w:val="000000"/>
-        </w:rPr>
-        <w:t>Note</w:t>
-      </w:r>
-      <w:r>
-        <w:rPr>
-          <w:rFonts w:ascii="Arial" w:hAnsi="Arial" w:cs="Arial"/>
-        </w:rPr>
-        <w:t xml:space="preserve">: Không giới hạn kí tự </w:t>
-      </w:r>
-    </w:p>
-    <w:p>
-      <w:pPr>
-        <w:rPr>
-          <w:rFonts w:ascii="Arial" w:hAnsi="Arial" w:cs="Arial"/>
-        </w:rPr>
-      </w:pPr>
-    </w:p>
-    <w:p>
-      <w:pPr>
-        <w:rPr>
-          <w:rFonts w:ascii="Arial" w:hAnsi="Arial" w:cs="Arial"/>
-        </w:rPr>
-      </w:pPr>
-    </w:p>
-    <w:p>
-      <w:pPr>
-        <w:rPr>
-          <w:rFonts w:ascii="Arial" w:hAnsi="Arial" w:cs="Arial"/>
-        </w:rPr>
-      </w:pPr>
-    </w:p>
-    <w:p>
-      <w:pPr>
-        <w:rPr>
-          <w:rFonts w:ascii="Arial" w:hAnsi="Arial" w:cs="Arial"/>
-        </w:rPr>
-      </w:pPr>
-    </w:p>
-    <w:p>
-      <w:pPr>
-        <w:rPr>
-          <w:rFonts w:ascii="Arial" w:hAnsi="Arial" w:cs="Arial"/>
-        </w:rPr>
-      </w:pPr>
-    </w:p>
-    <w:p>
-      <w:pPr>
-        <w:rPr>
-          <w:rFonts w:ascii="Arial" w:hAnsi="Arial" w:cs="Arial"/>
-          <w:sz w:val="28"/>
-          <w:szCs w:val="28"/>
-        </w:rPr>
-      </w:pPr>
-    </w:p>
-    <w:p>
-      <w:pPr>
-        <w:rPr>
-          <w:rFonts w:ascii="Arial" w:hAnsi="Arial" w:cs="Arial"/>
-          <w:sz w:val="28"/>
-          <w:szCs w:val="28"/>
-        </w:rPr>
-      </w:pPr>
-    </w:p>
-    <w:p>
-      <w:pPr>
-        <w:rPr>
-          <w:rFonts w:ascii="Arial" w:hAnsi="Arial" w:cs="Arial"/>
-          <w:sz w:val="28"/>
-          <w:szCs w:val="28"/>
-        </w:rPr>
-      </w:pPr>
-    </w:p>
-    <w:p>
-      <w:pPr>
-        <w:rPr>
-          <w:rFonts w:ascii="Arial" w:hAnsi="Arial" w:cs="Arial"/>
-          <w:sz w:val="28"/>
-          <w:szCs w:val="28"/>
-        </w:rPr>
-      </w:pPr>
-    </w:p>
-    <w:p>
-      <w:pPr>
-        <w:rPr>
-          <w:rFonts w:ascii="Arial" w:hAnsi="Arial" w:cs="Arial"/>
-          <w:sz w:val="28"/>
-          <w:szCs w:val="28"/>
-        </w:rPr>
-      </w:pPr>
-    </w:p>
-    <w:p>
-      <w:pPr>
-        <w:rPr>
-          <w:rFonts w:ascii="Arial" w:hAnsi="Arial" w:cs="Arial"/>
-          <w:sz w:val="28"/>
-          <w:szCs w:val="28"/>
-        </w:rPr>
-      </w:pPr>
-      <w:r>
-        <w:rPr>
-          <w:rFonts w:ascii="Arial" w:hAnsi="Arial" w:cs="Arial"/>
-          <w:sz w:val="28"/>
-          <w:szCs w:val="28"/>
-        </w:rPr>
-        <w:t>Employees:</w:t>
-      </w:r>
-    </w:p>
-    <w:p>
-      <w:pPr>
-        <w:pStyle w:val="ListParagraph"/>
-        <w:numPr>
-          <w:ilvl w:val="0"/>
-          <w:numId w:val="5"/>
-        </w:numPr>
-        <w:rPr>
-          <w:rFonts w:ascii="Arial" w:hAnsi="Arial" w:cs="Arial"/>
-          <w:color w:val="000000"/>
-        </w:rPr>
-      </w:pPr>
-      <w:r>
-        <w:rPr>
-          <w:rFonts w:ascii="Arial" w:hAnsi="Arial" w:cs="Arial"/>
-          <w:color w:val="000000"/>
-        </w:rPr>
-        <w:t>EmployeeID: Khóa chính và khóa ngoại của bảng Account</w:t>
-      </w:r>
-    </w:p>
-    <w:p>
-      <w:pPr>
-        <w:pStyle w:val="ListParagraph"/>
-        <w:numPr>
-          <w:ilvl w:val="0"/>
-          <w:numId w:val="5"/>
-        </w:numPr>
-        <w:rPr>
-          <w:rFonts w:ascii="Arial" w:hAnsi="Arial" w:cs="Arial"/>
-          <w:color w:val="000000"/>
-        </w:rPr>
-      </w:pPr>
-      <w:r>
-        <w:rPr>
-          <w:rFonts w:ascii="Arial" w:hAnsi="Arial" w:cs="Arial"/>
-          <w:color w:val="000000"/>
-        </w:rPr>
-        <w:t>LastName: Tối đa 20 kí tự*</w:t>
-      </w:r>
-    </w:p>
-    <w:p>
-      <w:pPr>
-        <w:pStyle w:val="ListParagraph"/>
-        <w:numPr>
-          <w:ilvl w:val="0"/>
-          <w:numId w:val="5"/>
-        </w:numPr>
-        <w:rPr>
-          <w:rFonts w:ascii="Arial" w:hAnsi="Arial" w:cs="Arial"/>
-          <w:color w:val="000000"/>
-        </w:rPr>
-      </w:pPr>
-      <w:r>
-        <w:rPr>
-          <w:rFonts w:ascii="Arial" w:hAnsi="Arial" w:cs="Arial"/>
-          <w:color w:val="000000"/>
-        </w:rPr>
-        <w:t>FirstName: Tối đa 40 kí tự*</w:t>
-      </w:r>
-    </w:p>
-    <w:p>
-      <w:pPr>
-        <w:pStyle w:val="ListParagraph"/>
-        <w:numPr>
-          <w:ilvl w:val="0"/>
-          <w:numId w:val="5"/>
-        </w:numPr>
-        <w:rPr>
-          <w:rFonts w:ascii="Arial" w:hAnsi="Arial" w:cs="Arial"/>
-        </w:rPr>
-      </w:pPr>
-      <w:r>
-        <w:rPr>
-          <w:rFonts w:ascii="Arial" w:hAnsi="Arial" w:cs="Arial"/>
-          <w:color w:val="000000"/>
-        </w:rPr>
-        <w:t>EmpBirthDay: Datetime*</w:t>
-      </w:r>
-    </w:p>
-    <w:p>
-      <w:pPr>
-        <w:pStyle w:val="ListParagraph"/>
-        <w:numPr>
-          <w:ilvl w:val="0"/>
-          <w:numId w:val="5"/>
-        </w:numPr>
-        <w:rPr>
-          <w:rFonts w:ascii="Arial" w:hAnsi="Arial" w:cs="Arial"/>
-        </w:rPr>
-      </w:pPr>
-      <w:r>
-        <w:rPr>
-          <w:rFonts w:ascii="Arial" w:hAnsi="Arial" w:cs="Arial"/>
-          <w:color w:val="000000"/>
-        </w:rPr>
-        <w:t>EmpPhoneNumber: Tối đa 15 kí tự*</w:t>
-      </w:r>
-    </w:p>
-    <w:p>
-      <w:pPr>
-        <w:pStyle w:val="ListParagraph"/>
-        <w:numPr>
-          <w:ilvl w:val="0"/>
-          <w:numId w:val="5"/>
-        </w:numPr>
-        <w:rPr>
-          <w:rFonts w:ascii="Arial" w:hAnsi="Arial" w:cs="Arial"/>
-        </w:rPr>
-      </w:pPr>
-      <w:r>
-        <w:rPr>
-          <w:rFonts w:ascii="Arial" w:hAnsi="Arial" w:cs="Arial"/>
-          <w:color w:val="000000"/>
-        </w:rPr>
-        <w:t>EmpEmail: Tối đa 15 kí tự*</w:t>
-      </w:r>
-    </w:p>
-    <w:p>
-      <w:pPr>
-        <w:pStyle w:val="ListParagraph"/>
-        <w:numPr>
-          <w:ilvl w:val="0"/>
-          <w:numId w:val="5"/>
-        </w:numPr>
-        <w:rPr>
-          <w:rFonts w:ascii="Arial" w:hAnsi="Arial" w:cs="Arial"/>
-        </w:rPr>
-      </w:pPr>
-      <w:r>
-        <w:rPr>
-          <w:rFonts w:ascii="Arial" w:hAnsi="Arial" w:cs="Arial"/>
-          <w:color w:val="000000"/>
-        </w:rPr>
-        <w:t xml:space="preserve">EmpGender: </w:t>
+          <w:numId w:val="8"/>
+        </w:numPr>
+        <w:rPr>
+          <w:rFonts w:ascii="Arial" w:hAnsi="Arial" w:cs="Arial"/>
+          <w:color w:val="000000"/>
+        </w:rPr>
+      </w:pPr>
+      <w:r>
+        <w:rPr>
+          <w:rFonts w:ascii="Arial" w:hAnsi="Arial" w:cs="Arial"/>
+          <w:color w:val="000000"/>
+        </w:rPr>
+        <w:t xml:space="preserve">Image: : </w:t>
       </w:r>
       <w:r>
         <w:rPr>
@@ -722,686 +2084,6 @@
         <w:pStyle w:val="ListParagraph"/>
         <w:numPr>
           <w:ilvl w:val="0"/>
-          <w:numId w:val="5"/>
-        </w:numPr>
-        <w:rPr>
-          <w:rFonts w:ascii="Arial" w:hAnsi="Arial" w:cs="Arial"/>
-        </w:rPr>
-      </w:pPr>
-      <w:r>
-        <w:rPr>
-          <w:rFonts w:ascii="Arial" w:hAnsi="Arial" w:cs="Arial"/>
-          <w:color w:val="000000"/>
-        </w:rPr>
-        <w:t>EmpAddress: Tối đa 20 kí tự*</w:t>
-      </w:r>
-    </w:p>
-    <w:p>
-      <w:pPr>
-        <w:pStyle w:val="ListParagraph"/>
-        <w:numPr>
-          <w:ilvl w:val="0"/>
-          <w:numId w:val="5"/>
-        </w:numPr>
-        <w:rPr>
-          <w:rFonts w:ascii="Arial" w:hAnsi="Arial" w:cs="Arial"/>
-        </w:rPr>
-      </w:pPr>
-      <w:r>
-        <w:rPr>
-          <w:rFonts w:ascii="Arial" w:hAnsi="Arial" w:cs="Arial"/>
-          <w:color w:val="000000"/>
-        </w:rPr>
-        <w:t>EmpIdentityCard: Tối đa 20 kí tự</w:t>
-      </w:r>
-    </w:p>
-    <w:p>
-      <w:pPr>
-        <w:pStyle w:val="ListParagraph"/>
-        <w:numPr>
-          <w:ilvl w:val="0"/>
-          <w:numId w:val="5"/>
-        </w:numPr>
-        <w:rPr>
-          <w:rFonts w:ascii="Arial" w:hAnsi="Arial" w:cs="Arial"/>
-          <w:color w:val="000000"/>
-        </w:rPr>
-      </w:pPr>
-      <w:r>
-        <w:rPr>
-          <w:rFonts w:ascii="Arial" w:hAnsi="Arial" w:cs="Arial"/>
-          <w:color w:val="000000"/>
-        </w:rPr>
-        <w:t>Position: Tối đa 50 kí tự *</w:t>
-      </w:r>
-    </w:p>
-    <w:p>
-      <w:pPr>
-        <w:pStyle w:val="ListParagraph"/>
-        <w:numPr>
-          <w:ilvl w:val="0"/>
-          <w:numId w:val="5"/>
-        </w:numPr>
-        <w:rPr>
-          <w:rFonts w:ascii="Arial" w:hAnsi="Arial" w:cs="Arial"/>
-          <w:color w:val="000000"/>
-        </w:rPr>
-      </w:pPr>
-      <w:r>
-        <w:rPr>
-          <w:rFonts w:ascii="Arial" w:hAnsi="Arial" w:cs="Arial"/>
-          <w:color w:val="000000"/>
-        </w:rPr>
-        <w:t>Seniority: Tối đa 20 kí tự *</w:t>
-      </w:r>
-    </w:p>
-    <w:p>
-      <w:pPr>
-        <w:pStyle w:val="ListParagraph"/>
-        <w:numPr>
-          <w:ilvl w:val="0"/>
-          <w:numId w:val="5"/>
-        </w:numPr>
-        <w:rPr>
-          <w:rFonts w:ascii="Arial" w:hAnsi="Arial" w:cs="Arial"/>
-          <w:color w:val="000000"/>
-        </w:rPr>
-      </w:pPr>
-      <w:r>
-        <w:rPr>
-          <w:rFonts w:ascii="Arial" w:hAnsi="Arial" w:cs="Arial"/>
-          <w:color w:val="000000"/>
-        </w:rPr>
-        <w:t>Salary: money*</w:t>
-      </w:r>
-    </w:p>
-    <w:p>
-      <w:pPr>
-        <w:pStyle w:val="ListParagraph"/>
-        <w:numPr>
-          <w:ilvl w:val="0"/>
-          <w:numId w:val="5"/>
-        </w:numPr>
-        <w:rPr>
-          <w:rFonts w:ascii="Arial" w:hAnsi="Arial" w:cs="Arial"/>
-        </w:rPr>
-      </w:pPr>
-      <w:r>
-        <w:rPr>
-          <w:rFonts w:ascii="Arial" w:hAnsi="Arial" w:cs="Arial"/>
-          <w:color w:val="000000"/>
-        </w:rPr>
-        <w:t>EmpBankCardType: Tối đa 20 kí tự</w:t>
-      </w:r>
-    </w:p>
-    <w:p>
-      <w:pPr>
-        <w:pStyle w:val="ListParagraph"/>
-        <w:numPr>
-          <w:ilvl w:val="0"/>
-          <w:numId w:val="5"/>
-        </w:numPr>
-        <w:rPr>
-          <w:rFonts w:ascii="Arial" w:hAnsi="Arial" w:cs="Arial"/>
-          <w:color w:val="000000"/>
-        </w:rPr>
-      </w:pPr>
-      <w:r>
-        <w:rPr>
-          <w:rFonts w:ascii="Arial" w:hAnsi="Arial" w:cs="Arial"/>
-          <w:color w:val="000000"/>
-        </w:rPr>
-        <w:t>EmpBankCardID: Tối đa 20 kí tự</w:t>
-      </w:r>
-    </w:p>
-    <w:p>
-      <w:pPr>
-        <w:pStyle w:val="ListParagraph"/>
-        <w:numPr>
-          <w:ilvl w:val="0"/>
-          <w:numId w:val="5"/>
-        </w:numPr>
-        <w:rPr>
-          <w:rFonts w:ascii="Arial" w:hAnsi="Arial" w:cs="Arial"/>
-        </w:rPr>
-      </w:pPr>
-      <w:r>
-        <w:rPr>
-          <w:rFonts w:ascii="Arial" w:hAnsi="Arial" w:cs="Arial"/>
-          <w:color w:val="000000"/>
-        </w:rPr>
-        <w:t>EmpBankCardDate</w:t>
-      </w:r>
-      <w:r>
-        <w:rPr>
-          <w:rFonts w:ascii="Arial" w:hAnsi="Arial" w:cs="Arial"/>
-        </w:rPr>
-        <w:t xml:space="preserve">: Không giới hạn kí tự </w:t>
-      </w:r>
-    </w:p>
-    <w:p>
-      <w:pPr>
-        <w:pStyle w:val="ListParagraph"/>
-        <w:numPr>
-          <w:ilvl w:val="0"/>
-          <w:numId w:val="5"/>
-        </w:numPr>
-        <w:rPr>
-          <w:rFonts w:ascii="Arial" w:hAnsi="Arial" w:cs="Arial"/>
-        </w:rPr>
-      </w:pPr>
-      <w:r>
-        <w:rPr>
-          <w:rFonts w:ascii="Arial" w:hAnsi="Arial" w:cs="Arial"/>
-          <w:color w:val="000000"/>
-        </w:rPr>
-        <w:t>Note</w:t>
-      </w:r>
-      <w:r>
-        <w:rPr>
-          <w:rFonts w:ascii="Arial" w:hAnsi="Arial" w:cs="Arial"/>
-        </w:rPr>
-        <w:t xml:space="preserve">: Không giới hạn kí tự </w:t>
-      </w:r>
-    </w:p>
-    <w:p>
-      <w:pPr>
-        <w:rPr>
-          <w:rFonts w:ascii="Arial" w:hAnsi="Arial" w:cs="Arial"/>
-          <w:sz w:val="28"/>
-          <w:szCs w:val="28"/>
-        </w:rPr>
-      </w:pPr>
-      <w:r>
-        <w:rPr>
-          <w:rFonts w:ascii="Arial" w:hAnsi="Arial" w:cs="Arial"/>
-          <w:sz w:val="28"/>
-          <w:szCs w:val="28"/>
-        </w:rPr>
-        <w:t>Room:</w:t>
-      </w:r>
-    </w:p>
-    <w:p>
-      <w:pPr>
-        <w:pStyle w:val="ListParagraph"/>
-        <w:numPr>
-          <w:ilvl w:val="0"/>
-          <w:numId w:val="6"/>
-        </w:numPr>
-        <w:rPr>
-          <w:rFonts w:ascii="Arial" w:hAnsi="Arial" w:cs="Arial"/>
-        </w:rPr>
-      </w:pPr>
-      <w:r>
-        <w:rPr>
-          <w:rFonts w:ascii="Arial" w:hAnsi="Arial" w:cs="Arial"/>
-          <w:color w:val="000000"/>
-        </w:rPr>
-        <w:t>RoomID: Khóa chính. Tối đa 20 kí tự*</w:t>
-      </w:r>
-    </w:p>
-    <w:p>
-      <w:pPr>
-        <w:pStyle w:val="ListParagraph"/>
-        <w:numPr>
-          <w:ilvl w:val="0"/>
-          <w:numId w:val="6"/>
-        </w:numPr>
-        <w:rPr>
-          <w:rFonts w:ascii="Arial" w:hAnsi="Arial" w:cs="Arial"/>
-          <w:color w:val="000000"/>
-        </w:rPr>
-      </w:pPr>
-      <w:r>
-        <w:rPr>
-          <w:rFonts w:ascii="Arial" w:hAnsi="Arial" w:cs="Arial"/>
-          <w:color w:val="000000"/>
-        </w:rPr>
-        <w:t>RoomType: Tối đa 30 kí tự*</w:t>
-      </w:r>
-    </w:p>
-    <w:p>
-      <w:pPr>
-        <w:pStyle w:val="ListParagraph"/>
-        <w:numPr>
-          <w:ilvl w:val="0"/>
-          <w:numId w:val="6"/>
-        </w:numPr>
-        <w:rPr>
-          <w:rFonts w:ascii="Arial" w:hAnsi="Arial" w:cs="Arial"/>
-        </w:rPr>
-      </w:pPr>
-      <w:r>
-        <w:rPr>
-          <w:rFonts w:ascii="Arial" w:hAnsi="Arial" w:cs="Arial"/>
-          <w:color w:val="000000"/>
-        </w:rPr>
-        <w:t>Note</w:t>
-      </w:r>
-      <w:r>
-        <w:rPr>
-          <w:rFonts w:ascii="Arial" w:hAnsi="Arial" w:cs="Arial"/>
-        </w:rPr>
-        <w:t xml:space="preserve">: Không giới hạn kí tự </w:t>
-      </w:r>
-    </w:p>
-    <w:p>
-      <w:pPr>
-        <w:rPr>
-          <w:rFonts w:ascii="Arial" w:hAnsi="Arial" w:cs="Arial"/>
-        </w:rPr>
-      </w:pPr>
-    </w:p>
-    <w:p>
-      <w:pPr>
-        <w:rPr>
-          <w:rFonts w:ascii="Arial" w:hAnsi="Arial" w:cs="Arial"/>
-        </w:rPr>
-      </w:pPr>
-    </w:p>
-    <w:p>
-      <w:pPr>
-        <w:rPr>
-          <w:rFonts w:ascii="Arial" w:hAnsi="Arial" w:cs="Arial"/>
-        </w:rPr>
-      </w:pPr>
-    </w:p>
-    <w:p>
-      <w:pPr>
-        <w:rPr>
-          <w:rFonts w:ascii="Arial" w:hAnsi="Arial" w:cs="Arial"/>
-        </w:rPr>
-      </w:pPr>
-    </w:p>
-    <w:p>
-      <w:pPr>
-        <w:rPr>
-          <w:rFonts w:ascii="Arial" w:hAnsi="Arial" w:cs="Arial"/>
-        </w:rPr>
-      </w:pPr>
-    </w:p>
-    <w:p>
-      <w:pPr>
-        <w:rPr>
-          <w:rFonts w:ascii="Arial" w:hAnsi="Arial" w:cs="Arial"/>
-        </w:rPr>
-      </w:pPr>
-    </w:p>
-    <w:p>
-      <w:pPr>
-        <w:rPr>
-          <w:rFonts w:ascii="Arial" w:hAnsi="Arial" w:cs="Arial"/>
-        </w:rPr>
-      </w:pPr>
-    </w:p>
-    <w:p>
-      <w:pPr>
-        <w:rPr>
-          <w:rFonts w:ascii="Arial" w:hAnsi="Arial" w:cs="Arial"/>
-        </w:rPr>
-      </w:pPr>
-    </w:p>
-    <w:p>
-      <w:pPr>
-        <w:rPr>
-          <w:rFonts w:ascii="Arial" w:hAnsi="Arial" w:cs="Arial"/>
-        </w:rPr>
-      </w:pPr>
-    </w:p>
-    <w:p>
-      <w:pPr>
-        <w:rPr>
-          <w:rFonts w:ascii="Arial" w:hAnsi="Arial" w:cs="Arial"/>
-        </w:rPr>
-      </w:pPr>
-    </w:p>
-    <w:p>
-      <w:pPr>
-        <w:rPr>
-          <w:rFonts w:ascii="Arial" w:hAnsi="Arial" w:cs="Arial"/>
-        </w:rPr>
-      </w:pPr>
-    </w:p>
-    <w:p>
-      <w:pPr>
-        <w:rPr>
-          <w:rFonts w:ascii="Arial" w:hAnsi="Arial" w:cs="Arial"/>
-          <w:sz w:val="28"/>
-          <w:szCs w:val="28"/>
-        </w:rPr>
-      </w:pPr>
-      <w:r>
-        <w:rPr>
-          <w:rFonts w:ascii="Arial" w:hAnsi="Arial" w:cs="Arial"/>
-          <w:sz w:val="28"/>
-          <w:szCs w:val="28"/>
-        </w:rPr>
-        <w:t>Booking:</w:t>
-      </w:r>
-    </w:p>
-    <w:p>
-      <w:pPr>
-        <w:pStyle w:val="ListParagraph"/>
-        <w:numPr>
-          <w:ilvl w:val="0"/>
-          <w:numId w:val="7"/>
-        </w:numPr>
-        <w:rPr>
-          <w:rFonts w:ascii="Arial" w:hAnsi="Arial" w:cs="Arial"/>
-        </w:rPr>
-      </w:pPr>
-      <w:r>
-        <w:rPr>
-          <w:rFonts w:ascii="Arial" w:hAnsi="Arial" w:cs="Arial"/>
-        </w:rPr>
-        <w:t>Booking: Khóa chính số tự động tăng*</w:t>
-      </w:r>
-    </w:p>
-    <w:p>
-      <w:pPr>
-        <w:pStyle w:val="ListParagraph"/>
-        <w:numPr>
-          <w:ilvl w:val="0"/>
-          <w:numId w:val="7"/>
-        </w:numPr>
-        <w:rPr>
-          <w:rFonts w:ascii="Arial" w:hAnsi="Arial" w:cs="Arial"/>
-          <w:color w:val="000000"/>
-        </w:rPr>
-      </w:pPr>
-      <w:r>
-        <w:rPr>
-          <w:rFonts w:ascii="Arial" w:hAnsi="Arial" w:cs="Arial"/>
-        </w:rPr>
-        <w:t xml:space="preserve">BookingType: </w:t>
-      </w:r>
-      <w:r>
-        <w:rPr>
-          <w:rFonts w:ascii="Arial" w:hAnsi="Arial" w:cs="Arial"/>
-          <w:color w:val="000000"/>
-        </w:rPr>
-        <w:t>Tối đa 30 kí tự *</w:t>
-      </w:r>
-    </w:p>
-    <w:p>
-      <w:pPr>
-        <w:pStyle w:val="ListParagraph"/>
-        <w:numPr>
-          <w:ilvl w:val="0"/>
-          <w:numId w:val="7"/>
-        </w:numPr>
-        <w:rPr>
-          <w:rFonts w:ascii="Arial" w:hAnsi="Arial" w:cs="Arial"/>
-          <w:color w:val="000000"/>
-        </w:rPr>
-      </w:pPr>
-      <w:r>
-        <w:rPr>
-          <w:rFonts w:ascii="Arial" w:hAnsi="Arial" w:cs="Arial"/>
-          <w:color w:val="000000"/>
-        </w:rPr>
-        <w:t>BookingDate</w:t>
-      </w:r>
-      <w:r>
-        <w:rPr>
-          <w:rFonts w:ascii="Arial" w:hAnsi="Arial" w:cs="Arial"/>
-        </w:rPr>
-        <w:t xml:space="preserve">: </w:t>
-      </w:r>
-      <w:r>
-        <w:rPr>
-          <w:rFonts w:ascii="Arial" w:hAnsi="Arial" w:cs="Arial"/>
-          <w:color w:val="000000"/>
-        </w:rPr>
-        <w:t>datetime*</w:t>
-      </w:r>
-    </w:p>
-    <w:p>
-      <w:pPr>
-        <w:pStyle w:val="ListParagraph"/>
-        <w:numPr>
-          <w:ilvl w:val="0"/>
-          <w:numId w:val="7"/>
-        </w:numPr>
-        <w:rPr>
-          <w:rFonts w:ascii="Arial" w:hAnsi="Arial" w:cs="Arial"/>
-          <w:color w:val="000000"/>
-        </w:rPr>
-      </w:pPr>
-      <w:r>
-        <w:rPr>
-          <w:rFonts w:ascii="Arial" w:hAnsi="Arial" w:cs="Arial"/>
-          <w:color w:val="000000"/>
-        </w:rPr>
-        <w:t>NumberOfPeople</w:t>
-      </w:r>
-      <w:r>
-        <w:rPr>
-          <w:rFonts w:ascii="Arial" w:hAnsi="Arial" w:cs="Arial"/>
-        </w:rPr>
-        <w:t xml:space="preserve">: </w:t>
-      </w:r>
-      <w:r>
-        <w:rPr>
-          <w:rFonts w:ascii="Arial" w:hAnsi="Arial" w:cs="Arial"/>
-          <w:color w:val="000000"/>
-        </w:rPr>
-        <w:t>Số nguyên *</w:t>
-      </w:r>
-    </w:p>
-    <w:p>
-      <w:pPr>
-        <w:pStyle w:val="ListParagraph"/>
-        <w:numPr>
-          <w:ilvl w:val="0"/>
-          <w:numId w:val="7"/>
-        </w:numPr>
-        <w:rPr>
-          <w:rFonts w:ascii="Arial" w:hAnsi="Arial" w:cs="Arial"/>
-          <w:color w:val="000000"/>
-        </w:rPr>
-      </w:pPr>
-      <w:r>
-        <w:rPr>
-          <w:rFonts w:ascii="Arial" w:hAnsi="Arial" w:cs="Arial"/>
-          <w:color w:val="000000"/>
-        </w:rPr>
-        <w:t>CustomerPaymentMethods</w:t>
-      </w:r>
-      <w:r>
-        <w:rPr>
-          <w:rFonts w:ascii="Arial" w:hAnsi="Arial" w:cs="Arial"/>
-        </w:rPr>
-        <w:t xml:space="preserve">: </w:t>
-      </w:r>
-      <w:r>
-        <w:rPr>
-          <w:rFonts w:ascii="Arial" w:hAnsi="Arial" w:cs="Arial"/>
-          <w:color w:val="000000"/>
-        </w:rPr>
-        <w:t>Tối đa 30 kí tự *</w:t>
-      </w:r>
-    </w:p>
-    <w:p>
-      <w:pPr>
-        <w:pStyle w:val="ListParagraph"/>
-        <w:numPr>
-          <w:ilvl w:val="0"/>
-          <w:numId w:val="7"/>
-        </w:numPr>
-        <w:rPr>
-          <w:rFonts w:ascii="Arial" w:hAnsi="Arial" w:cs="Arial"/>
-          <w:color w:val="000000"/>
-        </w:rPr>
-      </w:pPr>
-      <w:r>
-        <w:rPr>
-          <w:rFonts w:ascii="Arial" w:hAnsi="Arial" w:cs="Arial"/>
-          <w:color w:val="000000"/>
-        </w:rPr>
-        <w:t>Required</w:t>
-      </w:r>
-      <w:r>
-        <w:rPr>
-          <w:rFonts w:ascii="Arial" w:hAnsi="Arial" w:cs="Arial"/>
-        </w:rPr>
-        <w:t xml:space="preserve">: </w:t>
-      </w:r>
-      <w:r>
-        <w:rPr>
-          <w:rFonts w:ascii="Arial" w:hAnsi="Arial" w:cs="Arial"/>
-          <w:color w:val="000000"/>
-        </w:rPr>
-        <w:t>Tối đa 100 kí tự</w:t>
-      </w:r>
-    </w:p>
-    <w:p>
-      <w:pPr>
-        <w:pStyle w:val="ListParagraph"/>
-        <w:numPr>
-          <w:ilvl w:val="0"/>
-          <w:numId w:val="7"/>
-        </w:numPr>
-        <w:rPr>
-          <w:rFonts w:ascii="Arial" w:hAnsi="Arial" w:cs="Arial"/>
-          <w:color w:val="000000"/>
-        </w:rPr>
-      </w:pPr>
-      <w:r>
-        <w:rPr>
-          <w:rFonts w:ascii="Arial" w:hAnsi="Arial" w:cs="Arial"/>
-          <w:color w:val="000000"/>
-        </w:rPr>
-        <w:t>Total: money*</w:t>
-      </w:r>
-    </w:p>
-    <w:p>
-      <w:pPr>
-        <w:pStyle w:val="ListParagraph"/>
-        <w:numPr>
-          <w:ilvl w:val="0"/>
-          <w:numId w:val="7"/>
-        </w:numPr>
-        <w:rPr>
-          <w:rFonts w:ascii="Arial" w:hAnsi="Arial" w:cs="Arial"/>
-          <w:color w:val="000000"/>
-        </w:rPr>
-      </w:pPr>
-      <w:r>
-        <w:rPr>
-          <w:rFonts w:ascii="Arial" w:hAnsi="Arial" w:cs="Arial"/>
-          <w:color w:val="000000"/>
-        </w:rPr>
-        <w:t>CustomerID</w:t>
-      </w:r>
-      <w:r>
-        <w:rPr>
-          <w:rFonts w:ascii="Arial" w:hAnsi="Arial" w:cs="Arial"/>
-        </w:rPr>
-        <w:t xml:space="preserve">: </w:t>
-      </w:r>
-      <w:r>
-        <w:rPr>
-          <w:rFonts w:ascii="Arial" w:hAnsi="Arial" w:cs="Arial"/>
-          <w:color w:val="000000"/>
-        </w:rPr>
-        <w:t>Khóa ngoại bảng customer*</w:t>
-      </w:r>
-    </w:p>
-    <w:p>
-      <w:pPr>
-        <w:pStyle w:val="ListParagraph"/>
-        <w:numPr>
-          <w:ilvl w:val="0"/>
-          <w:numId w:val="7"/>
-        </w:numPr>
-        <w:rPr>
-          <w:rFonts w:ascii="Arial" w:hAnsi="Arial" w:cs="Arial"/>
-          <w:color w:val="000000"/>
-        </w:rPr>
-      </w:pPr>
-      <w:r>
-        <w:rPr>
-          <w:rFonts w:ascii="Arial" w:hAnsi="Arial" w:cs="Arial"/>
-          <w:color w:val="000000"/>
-        </w:rPr>
-        <w:t>EmployeeID</w:t>
-      </w:r>
-      <w:r>
-        <w:rPr>
-          <w:rFonts w:ascii="Arial" w:hAnsi="Arial" w:cs="Arial"/>
-        </w:rPr>
-        <w:t xml:space="preserve">: </w:t>
-      </w:r>
-      <w:r>
-        <w:rPr>
-          <w:rFonts w:ascii="Arial" w:hAnsi="Arial" w:cs="Arial"/>
-          <w:color w:val="000000"/>
-        </w:rPr>
-        <w:t>Khóa ngoại bảng employee</w:t>
-      </w:r>
-    </w:p>
-    <w:p>
-      <w:pPr>
-        <w:pStyle w:val="ListParagraph"/>
-        <w:numPr>
-          <w:ilvl w:val="0"/>
-          <w:numId w:val="7"/>
-        </w:numPr>
-        <w:rPr>
-          <w:rFonts w:ascii="Arial" w:hAnsi="Arial" w:cs="Arial"/>
-        </w:rPr>
-      </w:pPr>
-      <w:r>
-        <w:rPr>
-          <w:rFonts w:ascii="Arial" w:hAnsi="Arial" w:cs="Arial"/>
-          <w:color w:val="000000"/>
-        </w:rPr>
-        <w:t>Note</w:t>
-      </w:r>
-      <w:r>
-        <w:rPr>
-          <w:rFonts w:ascii="Arial" w:hAnsi="Arial" w:cs="Arial"/>
-        </w:rPr>
-        <w:t xml:space="preserve">: Không giới hạn kí tự </w:t>
-      </w:r>
-    </w:p>
-    <w:p>
-      <w:pPr>
-        <w:rPr>
-          <w:rFonts w:ascii="Arial" w:hAnsi="Arial" w:cs="Arial"/>
-        </w:rPr>
-      </w:pPr>
-    </w:p>
-    <w:p>
-      <w:pPr>
-        <w:rPr>
-          <w:rFonts w:ascii="Arial" w:hAnsi="Arial" w:cs="Arial"/>
-        </w:rPr>
-      </w:pPr>
-    </w:p>
-    <w:p>
-      <w:pPr>
-        <w:rPr>
-          <w:rFonts w:ascii="Arial" w:hAnsi="Arial" w:cs="Arial"/>
-          <w:sz w:val="28"/>
-          <w:szCs w:val="28"/>
-        </w:rPr>
-      </w:pPr>
-      <w:r>
-        <w:rPr>
-          <w:rFonts w:ascii="Arial" w:hAnsi="Arial" w:cs="Arial"/>
-          <w:sz w:val="28"/>
-          <w:szCs w:val="28"/>
-        </w:rPr>
-        <w:t>Hotel:</w:t>
-      </w:r>
-    </w:p>
-    <w:p>
-      <w:pPr>
-        <w:pStyle w:val="ListParagraph"/>
-        <w:numPr>
-          <w:ilvl w:val="0"/>
           <w:numId w:val="8"/>
         </w:numPr>
         <w:rPr>
@@ -1412,15 +2094,16 @@
       <w:r>
         <w:rPr>
           <w:rFonts w:ascii="Arial" w:hAnsi="Arial" w:cs="Arial"/>
-        </w:rPr>
-        <w:t xml:space="preserve">HotelID: </w:t>
-      </w:r>
-      <w:r>
-        <w:rPr>
-          <w:rFonts w:ascii="Arial" w:hAnsi="Arial" w:cs="Arial"/>
-          <w:color w:val="000000"/>
-        </w:rPr>
-        <w:t>Khóa chính. Tối đa 20 kí tự*</w:t>
+          <w:color w:val="000000"/>
+        </w:rPr>
+        <w:lastRenderedPageBreak/>
+        <w:t xml:space="preserve">HotelDescription: </w:t>
+      </w:r>
+      <w:r>
+        <w:rPr>
+          <w:rFonts w:ascii="Arial" w:hAnsi="Arial" w:cs="Arial"/>
+        </w:rPr>
+        <w:t>Không giới hạn kí tự</w:t>
       </w:r>
     </w:p>
     <w:p>
@@ -1440,266 +2123,21 @@
           <w:rFonts w:ascii="Arial" w:hAnsi="Arial" w:cs="Arial"/>
           <w:color w:val="000000"/>
         </w:rPr>
-        <w:t>HotelName: Tối đa 100 kí tự*</w:t>
-      </w:r>
-    </w:p>
-    <w:p>
-      <w:pPr>
-        <w:pStyle w:val="ListParagraph"/>
-        <w:numPr>
-          <w:ilvl w:val="0"/>
-          <w:numId w:val="8"/>
-        </w:numPr>
-        <w:rPr>
-          <w:rFonts w:ascii="Arial" w:hAnsi="Arial" w:cs="Arial"/>
-          <w:color w:val="000000"/>
-        </w:rPr>
-      </w:pPr>
-      <w:r>
-        <w:rPr>
-          <w:rFonts w:ascii="Arial" w:hAnsi="Arial" w:cs="Arial"/>
-          <w:color w:val="000000"/>
-        </w:rPr>
-        <w:t>Quality: Số nguyên *</w:t>
-      </w:r>
-    </w:p>
-    <w:p>
-      <w:pPr>
-        <w:pStyle w:val="ListParagraph"/>
-        <w:numPr>
-          <w:ilvl w:val="0"/>
-          <w:numId w:val="8"/>
-        </w:numPr>
-        <w:rPr>
-          <w:rFonts w:ascii="Arial" w:hAnsi="Arial" w:cs="Arial"/>
-          <w:color w:val="000000"/>
-        </w:rPr>
-      </w:pPr>
-      <w:r>
-        <w:rPr>
-          <w:rFonts w:ascii="Arial" w:hAnsi="Arial" w:cs="Arial"/>
-          <w:color w:val="000000"/>
-        </w:rPr>
-        <w:t>HotelCreatedDate: datetime</w:t>
-      </w:r>
-    </w:p>
-    <w:p>
-      <w:pPr>
-        <w:pStyle w:val="ListParagraph"/>
-        <w:numPr>
-          <w:ilvl w:val="0"/>
-          <w:numId w:val="8"/>
-        </w:numPr>
-        <w:rPr>
-          <w:rFonts w:ascii="Arial" w:hAnsi="Arial" w:cs="Arial"/>
-          <w:color w:val="000000"/>
-        </w:rPr>
-      </w:pPr>
-      <w:r>
-        <w:rPr>
-          <w:rFonts w:ascii="Arial" w:hAnsi="Arial" w:cs="Arial"/>
-          <w:color w:val="000000"/>
-        </w:rPr>
-        <w:t>HotelPhoneNumber: Tối đa 15 kí tự*</w:t>
-      </w:r>
-    </w:p>
-    <w:p>
-      <w:pPr>
-        <w:pStyle w:val="ListParagraph"/>
-        <w:numPr>
-          <w:ilvl w:val="0"/>
-          <w:numId w:val="8"/>
-        </w:numPr>
-        <w:rPr>
-          <w:rFonts w:ascii="Arial" w:hAnsi="Arial" w:cs="Arial"/>
-          <w:color w:val="000000"/>
-        </w:rPr>
-      </w:pPr>
-      <w:r>
-        <w:rPr>
-          <w:rFonts w:ascii="Arial" w:hAnsi="Arial" w:cs="Arial"/>
-          <w:color w:val="000000"/>
-        </w:rPr>
-        <w:t xml:space="preserve">HotelEmail: </w:t>
-      </w:r>
-      <w:r>
-        <w:rPr>
-          <w:rFonts w:ascii="Arial" w:hAnsi="Arial" w:cs="Arial"/>
-          <w:color w:val="000000"/>
-        </w:rPr>
-        <w:t>Tối đa 50 kí tự*</w:t>
-      </w:r>
-    </w:p>
-    <w:p>
-      <w:pPr>
-        <w:pStyle w:val="ListParagraph"/>
-        <w:numPr>
-          <w:ilvl w:val="0"/>
-          <w:numId w:val="8"/>
-        </w:numPr>
-        <w:rPr>
-          <w:rFonts w:ascii="Arial" w:hAnsi="Arial" w:cs="Arial"/>
-          <w:color w:val="000000"/>
-        </w:rPr>
-      </w:pPr>
-      <w:r>
-        <w:rPr>
-          <w:rFonts w:ascii="Arial" w:hAnsi="Arial" w:cs="Arial"/>
-          <w:color w:val="000000"/>
-        </w:rPr>
-        <w:t xml:space="preserve">HotelAddress: </w:t>
-      </w:r>
-      <w:r>
-        <w:rPr>
-          <w:rFonts w:ascii="Arial" w:hAnsi="Arial" w:cs="Arial"/>
-        </w:rPr>
-        <w:t xml:space="preserve">Không giới hạn kí tự </w:t>
-      </w:r>
-      <w:r>
-        <w:rPr>
-          <w:rFonts w:ascii="Arial" w:hAnsi="Arial" w:cs="Arial"/>
-          <w:color w:val="000000"/>
-        </w:rPr>
-        <w:t>*</w:t>
-      </w:r>
-    </w:p>
-    <w:p>
-      <w:pPr>
-        <w:pStyle w:val="ListParagraph"/>
-        <w:numPr>
-          <w:ilvl w:val="0"/>
-          <w:numId w:val="8"/>
-        </w:numPr>
-        <w:rPr>
-          <w:rFonts w:ascii="Arial" w:hAnsi="Arial" w:cs="Arial"/>
-          <w:color w:val="000000"/>
-        </w:rPr>
-      </w:pPr>
-      <w:r>
-        <w:rPr>
-          <w:rFonts w:ascii="Arial" w:hAnsi="Arial" w:cs="Arial"/>
-          <w:color w:val="000000"/>
-        </w:rPr>
-        <w:t>HotelCountry: Tối đa 30 kí tự*</w:t>
-      </w:r>
-    </w:p>
-    <w:p>
-      <w:pPr>
-        <w:pStyle w:val="ListParagraph"/>
-        <w:numPr>
-          <w:ilvl w:val="0"/>
-          <w:numId w:val="8"/>
-        </w:numPr>
-        <w:rPr>
-          <w:rFonts w:ascii="Arial" w:hAnsi="Arial" w:cs="Arial"/>
-          <w:color w:val="000000"/>
-        </w:rPr>
-      </w:pPr>
-      <w:r>
-        <w:rPr>
-          <w:rFonts w:ascii="Arial" w:hAnsi="Arial" w:cs="Arial"/>
-          <w:color w:val="000000"/>
-        </w:rPr>
-        <w:t>RestaurantType</w:t>
-      </w:r>
-      <w:r>
-        <w:rPr>
-          <w:rFonts w:ascii="Arial" w:hAnsi="Arial" w:cs="Arial"/>
-          <w:color w:val="000000"/>
-        </w:rPr>
-        <w:t xml:space="preserve">: Tối đa </w:t>
-      </w:r>
-      <w:r>
-        <w:rPr>
-          <w:rFonts w:ascii="Arial" w:hAnsi="Arial" w:cs="Arial"/>
-          <w:color w:val="000000"/>
-        </w:rPr>
-        <w:t>30</w:t>
-      </w:r>
-      <w:r>
-        <w:rPr>
-          <w:rFonts w:ascii="Arial" w:hAnsi="Arial" w:cs="Arial"/>
-          <w:color w:val="000000"/>
-        </w:rPr>
-        <w:t xml:space="preserve"> kí tự</w:t>
-      </w:r>
-    </w:p>
-    <w:p>
-      <w:pPr>
-        <w:pStyle w:val="ListParagraph"/>
-        <w:numPr>
-          <w:ilvl w:val="0"/>
-          <w:numId w:val="8"/>
-        </w:numPr>
-        <w:rPr>
-          <w:rFonts w:ascii="Arial" w:hAnsi="Arial" w:cs="Arial"/>
-          <w:color w:val="000000"/>
-        </w:rPr>
-      </w:pPr>
-      <w:r>
-        <w:rPr>
-          <w:rFonts w:ascii="Arial" w:hAnsi="Arial" w:cs="Arial"/>
-          <w:color w:val="000000"/>
-        </w:rPr>
-        <w:t xml:space="preserve">RestaurantDescription: </w:t>
-      </w:r>
-      <w:r>
-        <w:rPr>
-          <w:rFonts w:ascii="Arial" w:hAnsi="Arial" w:cs="Arial"/>
-        </w:rPr>
-        <w:t>Không giới hạn kí tự</w:t>
-      </w:r>
-    </w:p>
-    <w:p>
-      <w:pPr>
-        <w:pStyle w:val="ListParagraph"/>
-        <w:numPr>
-          <w:ilvl w:val="0"/>
-          <w:numId w:val="8"/>
-        </w:numPr>
-        <w:rPr>
-          <w:rFonts w:ascii="Arial" w:hAnsi="Arial" w:cs="Arial"/>
-          <w:color w:val="000000"/>
-        </w:rPr>
-      </w:pPr>
-      <w:r>
-        <w:rPr>
-          <w:rFonts w:ascii="Arial" w:hAnsi="Arial" w:cs="Arial"/>
-          <w:color w:val="000000"/>
-        </w:rPr>
-        <w:t xml:space="preserve">Image: : </w:t>
-      </w:r>
-      <w:r>
-        <w:rPr>
-          <w:rFonts w:ascii="Arial" w:hAnsi="Arial" w:cs="Arial"/>
-        </w:rPr>
-        <w:t>Không giới hạn kí tự</w:t>
-      </w:r>
-    </w:p>
-    <w:p>
-      <w:pPr>
-        <w:pStyle w:val="ListParagraph"/>
-        <w:numPr>
-          <w:ilvl w:val="0"/>
-          <w:numId w:val="8"/>
-        </w:numPr>
-        <w:rPr>
-          <w:rFonts w:ascii="Arial" w:hAnsi="Arial" w:cs="Arial"/>
-          <w:color w:val="000000"/>
-        </w:rPr>
-      </w:pPr>
-      <w:r>
-        <w:rPr>
-          <w:rFonts w:ascii="Arial" w:hAnsi="Arial" w:cs="Arial"/>
-          <w:color w:val="000000"/>
-        </w:rPr>
-        <w:t xml:space="preserve">HotelDescription: </w:t>
-      </w:r>
-      <w:r>
-        <w:rPr>
-          <w:rFonts w:ascii="Arial" w:hAnsi="Arial" w:cs="Arial"/>
-        </w:rPr>
-        <w:t>Không giới hạn kí tự</w:t>
+        <w:t>Hotel</w:t>
+      </w:r>
+      <w:r>
+        <w:rPr>
+          <w:rFonts w:ascii="Arial" w:hAnsi="Arial" w:cs="Arial"/>
+          <w:color w:val="000000"/>
+        </w:rPr>
+        <w:t>Status</w:t>
+      </w:r>
+      <w:r>
+        <w:rPr>
+          <w:rFonts w:ascii="Arial" w:hAnsi="Arial" w:cs="Arial"/>
+          <w:color w:val="000000"/>
+        </w:rPr>
+        <w:t>: Tối đa 30 kí tự *</w:t>
       </w:r>
     </w:p>
     <w:p>

</xml_diff>

<commit_message>
Tạo CRUD cho tất cả bảng và thêm 1 trường mới vào RoomOfHotel
</commit_message>
<xml_diff>
--- a/Mô tả/Mô tả CSDL BookingHotelApp.docx
+++ b/Mô tả/Mô tả CSDL BookingHotelApp.docx
@@ -991,6 +991,27 @@
         </w:numPr>
         <w:rPr>
           <w:rFonts w:ascii="Arial" w:hAnsi="Arial" w:cs="Arial"/>
+        </w:rPr>
+      </w:pPr>
+      <w:r>
+        <w:rPr>
+          <w:rFonts w:ascii="Arial" w:hAnsi="Arial" w:cs="Arial"/>
+          <w:color w:val="000000"/>
+        </w:rPr>
+        <w:t>RoomName: Tối đa 50 kí tự*</w:t>
+      </w:r>
+      <w:bookmarkStart w:id="0" w:name="_GoBack"/>
+      <w:bookmarkEnd w:id="0"/>
+    </w:p>
+    <w:p>
+      <w:pPr>
+        <w:pStyle w:val="ListParagraph"/>
+        <w:numPr>
+          <w:ilvl w:val="0"/>
+          <w:numId w:val="6"/>
+        </w:numPr>
+        <w:rPr>
+          <w:rFonts w:ascii="Arial" w:hAnsi="Arial" w:cs="Arial"/>
           <w:color w:val="000000"/>
         </w:rPr>
       </w:pPr>
@@ -1060,21 +1081,108 @@
           <w:rFonts w:ascii="Arial" w:hAnsi="Arial" w:cs="Arial"/>
           <w:color w:val="000000"/>
         </w:rPr>
-        <w:t>PartnerId</w:t>
-      </w:r>
-      <w:r>
-        <w:rPr>
-          <w:rFonts w:ascii="Arial" w:hAnsi="Arial" w:cs="Arial"/>
-          <w:color w:val="000000"/>
-        </w:rPr>
-        <w:t xml:space="preserve">: </w:t>
-      </w:r>
-      <w:r>
-        <w:rPr>
-          <w:rFonts w:ascii="Arial" w:hAnsi="Arial" w:cs="Arial"/>
-          <w:color w:val="000000"/>
-        </w:rPr>
-        <w:t>Tối đa 20 kí tự</w:t>
+        <w:t>PartnerId: Tối đa 20 kí tự*</w:t>
+      </w:r>
+    </w:p>
+    <w:p>
+      <w:pPr>
+        <w:pStyle w:val="ListParagraph"/>
+        <w:numPr>
+          <w:ilvl w:val="0"/>
+          <w:numId w:val="5"/>
+        </w:numPr>
+        <w:rPr>
+          <w:rFonts w:ascii="Arial" w:hAnsi="Arial" w:cs="Arial"/>
+        </w:rPr>
+      </w:pPr>
+      <w:r>
+        <w:rPr>
+          <w:rFonts w:ascii="Arial" w:hAnsi="Arial" w:cs="Arial"/>
+          <w:color w:val="000000"/>
+        </w:rPr>
+        <w:t>PartnerName: Tối đa 50 kí tự*</w:t>
+      </w:r>
+    </w:p>
+    <w:p>
+      <w:pPr>
+        <w:pStyle w:val="ListParagraph"/>
+        <w:numPr>
+          <w:ilvl w:val="0"/>
+          <w:numId w:val="5"/>
+        </w:numPr>
+        <w:rPr>
+          <w:rFonts w:ascii="Arial" w:hAnsi="Arial" w:cs="Arial"/>
+        </w:rPr>
+      </w:pPr>
+      <w:r>
+        <w:rPr>
+          <w:rFonts w:ascii="Arial" w:hAnsi="Arial" w:cs="Arial"/>
+          <w:color w:val="000000"/>
+        </w:rPr>
+        <w:t>DateOfCooperation: datetime*</w:t>
+      </w:r>
+    </w:p>
+    <w:p>
+      <w:pPr>
+        <w:pStyle w:val="ListParagraph"/>
+        <w:numPr>
+          <w:ilvl w:val="0"/>
+          <w:numId w:val="5"/>
+        </w:numPr>
+        <w:rPr>
+          <w:rFonts w:ascii="Arial" w:hAnsi="Arial" w:cs="Arial"/>
+        </w:rPr>
+      </w:pPr>
+      <w:r>
+        <w:rPr>
+          <w:rFonts w:ascii="Arial" w:hAnsi="Arial" w:cs="Arial"/>
+          <w:color w:val="000000"/>
+        </w:rPr>
+        <w:t>ManagerNumberPhone: Tối đa 15 kí tự*</w:t>
+      </w:r>
+    </w:p>
+    <w:p>
+      <w:pPr>
+        <w:pStyle w:val="ListParagraph"/>
+        <w:numPr>
+          <w:ilvl w:val="0"/>
+          <w:numId w:val="5"/>
+        </w:numPr>
+        <w:rPr>
+          <w:rFonts w:ascii="Arial" w:hAnsi="Arial" w:cs="Arial"/>
+        </w:rPr>
+      </w:pPr>
+      <w:r>
+        <w:rPr>
+          <w:rFonts w:ascii="Arial" w:hAnsi="Arial" w:cs="Arial"/>
+          <w:color w:val="000000"/>
+        </w:rPr>
+        <w:t>Email: Tối đa 50 kí tự*</w:t>
+      </w:r>
+    </w:p>
+    <w:p>
+      <w:pPr>
+        <w:pStyle w:val="ListParagraph"/>
+        <w:numPr>
+          <w:ilvl w:val="0"/>
+          <w:numId w:val="5"/>
+        </w:numPr>
+        <w:rPr>
+          <w:rFonts w:ascii="Arial" w:hAnsi="Arial" w:cs="Arial"/>
+        </w:rPr>
+      </w:pPr>
+      <w:r>
+        <w:rPr>
+          <w:rFonts w:ascii="Arial" w:hAnsi="Arial" w:cs="Arial"/>
+          <w:color w:val="000000"/>
+        </w:rPr>
+        <w:t xml:space="preserve">Office: </w:t>
+      </w:r>
+      <w:r>
+        <w:rPr>
+          <w:rFonts w:ascii="Arial" w:hAnsi="Arial" w:cs="Arial"/>
+        </w:rPr>
+        <w:t xml:space="preserve">Không giới hạn kí tự </w:t>
       </w:r>
       <w:r>
         <w:rPr>
@@ -1100,21 +1208,7 @@
           <w:rFonts w:ascii="Arial" w:hAnsi="Arial" w:cs="Arial"/>
           <w:color w:val="000000"/>
         </w:rPr>
-        <w:t>PartnerName: Tố</w:t>
-      </w:r>
-      <w:r>
-        <w:rPr>
-          <w:rFonts w:ascii="Arial" w:hAnsi="Arial" w:cs="Arial"/>
-          <w:color w:val="000000"/>
-        </w:rPr>
-        <w:t>i đa 5</w:t>
-      </w:r>
-      <w:r>
-        <w:rPr>
-          <w:rFonts w:ascii="Arial" w:hAnsi="Arial" w:cs="Arial"/>
-          <w:color w:val="000000"/>
-        </w:rPr>
-        <w:t>0 kí tự*</w:t>
+        <w:t>TotalHotel: Số nguyên*</w:t>
       </w:r>
     </w:p>
     <w:p>
@@ -1133,21 +1227,28 @@
           <w:rFonts w:ascii="Arial" w:hAnsi="Arial" w:cs="Arial"/>
           <w:color w:val="000000"/>
         </w:rPr>
-        <w:t xml:space="preserve">DateOfCooperation: </w:t>
-      </w:r>
-      <w:r>
-        <w:rPr>
-          <w:rFonts w:ascii="Arial" w:hAnsi="Arial" w:cs="Arial"/>
-          <w:color w:val="000000"/>
-        </w:rPr>
-        <w:t>datetime</w:t>
-      </w:r>
-      <w:r>
-        <w:rPr>
-          <w:rFonts w:ascii="Arial" w:hAnsi="Arial" w:cs="Arial"/>
-          <w:color w:val="000000"/>
-        </w:rPr>
-        <w:t>*</w:t>
+        <w:t>PartnerStatus</w:t>
+      </w:r>
+      <w:r>
+        <w:rPr>
+          <w:rFonts w:ascii="Arial" w:hAnsi="Arial" w:cs="Arial"/>
+          <w:color w:val="000000"/>
+        </w:rPr>
+        <w:t>: Tố</w:t>
+      </w:r>
+      <w:r>
+        <w:rPr>
+          <w:rFonts w:ascii="Arial" w:hAnsi="Arial" w:cs="Arial"/>
+          <w:color w:val="000000"/>
+        </w:rPr>
+        <w:t xml:space="preserve">i đa 30 </w:t>
+      </w:r>
+      <w:r>
+        <w:rPr>
+          <w:rFonts w:ascii="Arial" w:hAnsi="Arial" w:cs="Arial"/>
+          <w:color w:val="000000"/>
+        </w:rPr>
+        <w:t>kí tự*</w:t>
       </w:r>
     </w:p>
     <w:p>
@@ -1166,73 +1267,7 @@
           <w:rFonts w:ascii="Arial" w:hAnsi="Arial" w:cs="Arial"/>
           <w:color w:val="000000"/>
         </w:rPr>
-        <w:t>ManagerNumberPhone: Tố</w:t>
-      </w:r>
-      <w:r>
-        <w:rPr>
-          <w:rFonts w:ascii="Arial" w:hAnsi="Arial" w:cs="Arial"/>
-          <w:color w:val="000000"/>
-        </w:rPr>
-        <w:t>i đa 15</w:t>
-      </w:r>
-      <w:r>
-        <w:rPr>
-          <w:rFonts w:ascii="Arial" w:hAnsi="Arial" w:cs="Arial"/>
-          <w:color w:val="000000"/>
-        </w:rPr>
-        <w:t xml:space="preserve"> kí tự*</w:t>
-      </w:r>
-    </w:p>
-    <w:p>
-      <w:pPr>
-        <w:pStyle w:val="ListParagraph"/>
-        <w:numPr>
-          <w:ilvl w:val="0"/>
-          <w:numId w:val="5"/>
-        </w:numPr>
-        <w:rPr>
-          <w:rFonts w:ascii="Arial" w:hAnsi="Arial" w:cs="Arial"/>
-        </w:rPr>
-      </w:pPr>
-      <w:r>
-        <w:rPr>
-          <w:rFonts w:ascii="Arial" w:hAnsi="Arial" w:cs="Arial"/>
-          <w:color w:val="000000"/>
-        </w:rPr>
-        <w:t>Email: Tố</w:t>
-      </w:r>
-      <w:r>
-        <w:rPr>
-          <w:rFonts w:ascii="Arial" w:hAnsi="Arial" w:cs="Arial"/>
-          <w:color w:val="000000"/>
-        </w:rPr>
-        <w:t>i đa 5</w:t>
-      </w:r>
-      <w:r>
-        <w:rPr>
-          <w:rFonts w:ascii="Arial" w:hAnsi="Arial" w:cs="Arial"/>
-          <w:color w:val="000000"/>
-        </w:rPr>
-        <w:t>0 kí tự*</w:t>
-      </w:r>
-    </w:p>
-    <w:p>
-      <w:pPr>
-        <w:pStyle w:val="ListParagraph"/>
-        <w:numPr>
-          <w:ilvl w:val="0"/>
-          <w:numId w:val="5"/>
-        </w:numPr>
-        <w:rPr>
-          <w:rFonts w:ascii="Arial" w:hAnsi="Arial" w:cs="Arial"/>
-        </w:rPr>
-      </w:pPr>
-      <w:r>
-        <w:rPr>
-          <w:rFonts w:ascii="Arial" w:hAnsi="Arial" w:cs="Arial"/>
-          <w:color w:val="000000"/>
-        </w:rPr>
-        <w:t xml:space="preserve">Office: </w:t>
+        <w:t xml:space="preserve">PartnerNote: </w:t>
       </w:r>
       <w:r>
         <w:rPr>
@@ -1240,120 +1275,20 @@
         </w:rPr>
         <w:t xml:space="preserve">Không giới hạn kí tự </w:t>
       </w:r>
-      <w:r>
-        <w:rPr>
-          <w:rFonts w:ascii="Arial" w:hAnsi="Arial" w:cs="Arial"/>
-          <w:color w:val="000000"/>
-        </w:rPr>
-        <w:t>*</w:t>
-      </w:r>
-    </w:p>
-    <w:p>
-      <w:pPr>
-        <w:pStyle w:val="ListParagraph"/>
-        <w:numPr>
-          <w:ilvl w:val="0"/>
-          <w:numId w:val="5"/>
-        </w:numPr>
-        <w:rPr>
-          <w:rFonts w:ascii="Arial" w:hAnsi="Arial" w:cs="Arial"/>
-        </w:rPr>
-      </w:pPr>
-      <w:r>
-        <w:rPr>
-          <w:rFonts w:ascii="Arial" w:hAnsi="Arial" w:cs="Arial"/>
-          <w:color w:val="000000"/>
-        </w:rPr>
-        <w:t>TotalHotel</w:t>
-      </w:r>
-      <w:r>
-        <w:rPr>
-          <w:rFonts w:ascii="Arial" w:hAnsi="Arial" w:cs="Arial"/>
-          <w:color w:val="000000"/>
-        </w:rPr>
-        <w:t>: Số nguyên*</w:t>
-      </w:r>
-    </w:p>
-    <w:p>
-      <w:pPr>
-        <w:pStyle w:val="ListParagraph"/>
-        <w:numPr>
-          <w:ilvl w:val="0"/>
-          <w:numId w:val="5"/>
-        </w:numPr>
-        <w:rPr>
-          <w:rFonts w:ascii="Arial" w:hAnsi="Arial" w:cs="Arial"/>
-        </w:rPr>
-      </w:pPr>
-      <w:r>
-        <w:rPr>
-          <w:rFonts w:ascii="Arial" w:hAnsi="Arial" w:cs="Arial"/>
-          <w:color w:val="000000"/>
-        </w:rPr>
-        <w:t>PartnerStatus</w:t>
-      </w:r>
-      <w:r>
-        <w:rPr>
-          <w:rFonts w:ascii="Arial" w:hAnsi="Arial" w:cs="Arial"/>
-          <w:color w:val="000000"/>
-        </w:rPr>
-        <w:t>: Tố</w:t>
-      </w:r>
-      <w:r>
-        <w:rPr>
-          <w:rFonts w:ascii="Arial" w:hAnsi="Arial" w:cs="Arial"/>
-          <w:color w:val="000000"/>
-        </w:rPr>
-        <w:t xml:space="preserve">i đa 30 </w:t>
-      </w:r>
-      <w:r>
-        <w:rPr>
-          <w:rFonts w:ascii="Arial" w:hAnsi="Arial" w:cs="Arial"/>
-          <w:color w:val="000000"/>
-        </w:rPr>
-        <w:t>kí tự*</w:t>
-      </w:r>
-    </w:p>
-    <w:p>
-      <w:pPr>
-        <w:pStyle w:val="ListParagraph"/>
-        <w:numPr>
-          <w:ilvl w:val="0"/>
-          <w:numId w:val="5"/>
-        </w:numPr>
-        <w:rPr>
-          <w:rFonts w:ascii="Arial" w:hAnsi="Arial" w:cs="Arial"/>
-        </w:rPr>
-      </w:pPr>
-      <w:r>
-        <w:rPr>
-          <w:rFonts w:ascii="Arial" w:hAnsi="Arial" w:cs="Arial"/>
-          <w:color w:val="000000"/>
-        </w:rPr>
-        <w:t xml:space="preserve">PartnerNote: </w:t>
-      </w:r>
-      <w:r>
-        <w:rPr>
-          <w:rFonts w:ascii="Arial" w:hAnsi="Arial" w:cs="Arial"/>
-        </w:rPr>
-        <w:t xml:space="preserve">Không giới hạn kí tự </w:t>
-      </w:r>
-    </w:p>
-    <w:p>
-      <w:pPr>
-        <w:rPr>
-          <w:rFonts w:ascii="Arial" w:hAnsi="Arial" w:cs="Arial"/>
-        </w:rPr>
-      </w:pPr>
-    </w:p>
-    <w:p>
-      <w:pPr>
-        <w:rPr>
-          <w:rFonts w:ascii="Arial" w:hAnsi="Arial" w:cs="Arial"/>
-        </w:rPr>
-      </w:pPr>
-      <w:bookmarkStart w:id="0" w:name="_GoBack"/>
-      <w:bookmarkEnd w:id="0"/>
+    </w:p>
+    <w:p>
+      <w:pPr>
+        <w:rPr>
+          <w:rFonts w:ascii="Arial" w:hAnsi="Arial" w:cs="Arial"/>
+        </w:rPr>
+      </w:pPr>
+    </w:p>
+    <w:p>
+      <w:pPr>
+        <w:rPr>
+          <w:rFonts w:ascii="Arial" w:hAnsi="Arial" w:cs="Arial"/>
+        </w:rPr>
+      </w:pPr>
     </w:p>
     <w:p>
       <w:pPr>
@@ -1542,21 +1477,7 @@
           <w:rFonts w:ascii="Arial" w:hAnsi="Arial" w:cs="Arial"/>
           <w:color w:val="000000"/>
         </w:rPr>
-        <w:t>Tối đa 30 kí tự</w:t>
-      </w:r>
-      <w:r>
-        <w:rPr>
-          <w:rFonts w:ascii="Arial" w:hAnsi="Arial" w:cs="Arial"/>
-          <w:color w:val="000000"/>
-        </w:rPr>
-        <w:t xml:space="preserve"> </w:t>
-      </w:r>
-      <w:r>
-        <w:rPr>
-          <w:rFonts w:ascii="Arial" w:hAnsi="Arial" w:cs="Arial"/>
-          <w:color w:val="000000"/>
-        </w:rPr>
-        <w:t>*</w:t>
+        <w:t>Tối đa 30 kí tự *</w:t>
       </w:r>
     </w:p>
     <w:p>
@@ -2044,6 +1965,7 @@
           <w:rFonts w:ascii="Arial" w:hAnsi="Arial" w:cs="Arial"/>
           <w:color w:val="000000"/>
         </w:rPr>
+        <w:lastRenderedPageBreak/>
         <w:t xml:space="preserve">RestaurantDescription: </w:t>
       </w:r>
       <w:r>
@@ -2096,7 +2018,6 @@
           <w:rFonts w:ascii="Arial" w:hAnsi="Arial" w:cs="Arial"/>
           <w:color w:val="000000"/>
         </w:rPr>
-        <w:lastRenderedPageBreak/>
         <w:t xml:space="preserve">HotelDescription: </w:t>
       </w:r>
       <w:r>

</xml_diff>